<commit_message>
bilingua functionality is completed
</commit_message>
<xml_diff>
--- a/backend/templates/docx/810_1_11_en.docx
+++ b/backend/templates/docx/810_1_11_en.docx
@@ -17,35 +17,35 @@
         <w:tblLook w:val="04A0" w:firstRow="1" w:lastRow="0" w:firstColumn="1" w:lastColumn="0" w:noHBand="0" w:noVBand="1"/>
       </w:tblPr>
       <w:tblGrid>
-        <w:gridCol w:w="935"/>
-        <w:gridCol w:w="145"/>
-        <w:gridCol w:w="404"/>
-        <w:gridCol w:w="135"/>
-        <w:gridCol w:w="208"/>
-        <w:gridCol w:w="290"/>
-        <w:gridCol w:w="762"/>
-        <w:gridCol w:w="1156"/>
-        <w:gridCol w:w="760"/>
-        <w:gridCol w:w="225"/>
-        <w:gridCol w:w="10"/>
-        <w:gridCol w:w="888"/>
-        <w:gridCol w:w="374"/>
-        <w:gridCol w:w="368"/>
-        <w:gridCol w:w="159"/>
-        <w:gridCol w:w="265"/>
+        <w:gridCol w:w="924"/>
+        <w:gridCol w:w="142"/>
+        <w:gridCol w:w="397"/>
+        <w:gridCol w:w="130"/>
+        <w:gridCol w:w="206"/>
+        <w:gridCol w:w="288"/>
+        <w:gridCol w:w="758"/>
+        <w:gridCol w:w="1154"/>
+        <w:gridCol w:w="758"/>
+        <w:gridCol w:w="227"/>
+        <w:gridCol w:w="6"/>
+        <w:gridCol w:w="884"/>
+        <w:gridCol w:w="372"/>
+        <w:gridCol w:w="366"/>
+        <w:gridCol w:w="155"/>
+        <w:gridCol w:w="259"/>
         <w:gridCol w:w="49"/>
-        <w:gridCol w:w="35"/>
+        <w:gridCol w:w="31"/>
         <w:gridCol w:w="280"/>
-        <w:gridCol w:w="302"/>
+        <w:gridCol w:w="296"/>
         <w:gridCol w:w="1191"/>
         <w:gridCol w:w="417"/>
-        <w:gridCol w:w="504"/>
+        <w:gridCol w:w="572"/>
         <w:gridCol w:w="349"/>
       </w:tblGrid>
       <w:tr>
         <w:tc>
           <w:tcPr>
-            <w:tcW w:w="3469" w:type="pct"/>
+            <w:tcW w:w="3441" w:type="pct"/>
             <w:gridSpan w:val="16"/>
           </w:tcPr>
           <w:p>
@@ -70,7 +70,7 @@
         </w:tc>
         <w:tc>
           <w:tcPr>
-            <w:tcW w:w="326" w:type="pct"/>
+            <w:tcW w:w="321" w:type="pct"/>
             <w:gridSpan w:val="4"/>
           </w:tcPr>
           <w:p>
@@ -94,7 +94,7 @@
         </w:tc>
         <w:tc>
           <w:tcPr>
-            <w:tcW w:w="1034" w:type="pct"/>
+            <w:tcW w:w="1066" w:type="pct"/>
             <w:gridSpan w:val="3"/>
             <w:tcBorders>
               <w:bottom w:val="single" w:sz="4" w:space="0" w:color="auto"/>
@@ -102,6 +102,7 @@
           </w:tcPr>
           <w:p>
             <w:pPr>
+              <w:jc w:val="center"/>
               <w:rPr>
                 <w:rFonts w:ascii="Times New Roman" w:hAnsi="Times New Roman" w:cs="Times New Roman"/>
                 <w:b/>
@@ -110,6 +111,16 @@
                 <w:lang w:val="en-US"/>
               </w:rPr>
             </w:pPr>
+            <w:r>
+              <w:rPr>
+                <w:rFonts w:ascii="Times New Roman" w:hAnsi="Times New Roman" w:cs="Times New Roman"/>
+                <w:b/>
+                <w:sz w:val="20"/>
+                <w:szCs w:val="20"/>
+                <w:lang w:val="en-US"/>
+              </w:rPr>
+              <w:t>{{ application }}</w:t>
+            </w:r>
           </w:p>
         </w:tc>
         <w:tc>
@@ -132,7 +143,7 @@
       <w:tr>
         <w:tc>
           <w:tcPr>
-            <w:tcW w:w="3469" w:type="pct"/>
+            <w:tcW w:w="3441" w:type="pct"/>
             <w:gridSpan w:val="16"/>
           </w:tcPr>
           <w:p>
@@ -160,7 +171,7 @@
         </w:tc>
         <w:tc>
           <w:tcPr>
-            <w:tcW w:w="326" w:type="pct"/>
+            <w:tcW w:w="321" w:type="pct"/>
             <w:gridSpan w:val="4"/>
           </w:tcPr>
           <w:p>
@@ -177,7 +188,7 @@
         </w:tc>
         <w:tc>
           <w:tcPr>
-            <w:tcW w:w="1205" w:type="pct"/>
+            <w:tcW w:w="1237" w:type="pct"/>
             <w:gridSpan w:val="4"/>
           </w:tcPr>
           <w:p>
@@ -382,7 +393,7 @@
       <w:tr>
         <w:tc>
           <w:tcPr>
-            <w:tcW w:w="1976" w:type="pct"/>
+            <w:tcW w:w="1959" w:type="pct"/>
             <w:gridSpan w:val="8"/>
           </w:tcPr>
           <w:p>
@@ -398,7 +409,7 @@
         </w:tc>
         <w:tc>
           <w:tcPr>
-            <w:tcW w:w="922" w:type="pct"/>
+            <w:tcW w:w="918" w:type="pct"/>
             <w:gridSpan w:val="4"/>
           </w:tcPr>
           <w:p>
@@ -414,7 +425,7 @@
         </w:tc>
         <w:tc>
           <w:tcPr>
-            <w:tcW w:w="183" w:type="pct"/>
+            <w:tcW w:w="182" w:type="pct"/>
             <w:vAlign w:val="bottom"/>
           </w:tcPr>
           <w:p>
@@ -438,7 +449,7 @@
         </w:tc>
         <w:tc>
           <w:tcPr>
-            <w:tcW w:w="258" w:type="pct"/>
+            <w:tcW w:w="255" w:type="pct"/>
             <w:gridSpan w:val="2"/>
             <w:tcBorders>
               <w:bottom w:val="single" w:sz="4" w:space="0" w:color="auto"/>
@@ -447,17 +458,28 @@
           </w:tcPr>
           <w:p>
             <w:pPr>
-              <w:rPr>
-                <w:rFonts w:ascii="Times New Roman" w:hAnsi="Times New Roman" w:cs="Times New Roman"/>
-                <w:sz w:val="20"/>
-                <w:szCs w:val="20"/>
-              </w:rPr>
-            </w:pPr>
-          </w:p>
-        </w:tc>
-        <w:tc>
-          <w:tcPr>
-            <w:tcW w:w="171" w:type="pct"/>
+              <w:jc w:val="center"/>
+              <w:rPr>
+                <w:rFonts w:ascii="Times New Roman" w:hAnsi="Times New Roman" w:cs="Times New Roman"/>
+                <w:sz w:val="20"/>
+                <w:szCs w:val="20"/>
+                <w:lang w:val="en-US"/>
+              </w:rPr>
+            </w:pPr>
+            <w:r>
+              <w:rPr>
+                <w:rFonts w:ascii="Times New Roman" w:hAnsi="Times New Roman" w:cs="Times New Roman"/>
+                <w:sz w:val="20"/>
+                <w:szCs w:val="20"/>
+                <w:lang w:val="en-US"/>
+              </w:rPr>
+              <w:t>{{ day }}</w:t>
+            </w:r>
+          </w:p>
+        </w:tc>
+        <w:tc>
+          <w:tcPr>
+            <w:tcW w:w="166" w:type="pct"/>
             <w:gridSpan w:val="3"/>
             <w:vAlign w:val="bottom"/>
           </w:tcPr>
@@ -481,7 +503,7 @@
         </w:tc>
         <w:tc>
           <w:tcPr>
-            <w:tcW w:w="868" w:type="pct"/>
+            <w:tcW w:w="865" w:type="pct"/>
             <w:gridSpan w:val="3"/>
             <w:tcBorders>
               <w:bottom w:val="single" w:sz="4" w:space="0" w:color="auto"/>
@@ -490,12 +512,42 @@
           </w:tcPr>
           <w:p>
             <w:pPr>
-              <w:rPr>
-                <w:rFonts w:ascii="Times New Roman" w:hAnsi="Times New Roman" w:cs="Times New Roman"/>
-                <w:sz w:val="20"/>
-                <w:szCs w:val="20"/>
-              </w:rPr>
-            </w:pPr>
+              <w:jc w:val="center"/>
+              <w:rPr>
+                <w:rFonts w:ascii="Times New Roman" w:hAnsi="Times New Roman" w:cs="Times New Roman"/>
+                <w:sz w:val="20"/>
+                <w:szCs w:val="20"/>
+              </w:rPr>
+            </w:pPr>
+            <w:r>
+              <w:rPr>
+                <w:rFonts w:ascii="Times New Roman" w:hAnsi="Times New Roman" w:cs="Times New Roman"/>
+                <w:sz w:val="20"/>
+                <w:szCs w:val="20"/>
+                <w:lang w:val="en-US"/>
+              </w:rPr>
+              <w:t xml:space="preserve">{{ month }} / {{ </w:t>
+            </w:r>
+            <w:proofErr w:type="spellStart"/>
+            <w:r>
+              <w:rPr>
+                <w:rFonts w:ascii="Times New Roman" w:hAnsi="Times New Roman" w:cs="Times New Roman"/>
+                <w:sz w:val="20"/>
+                <w:szCs w:val="20"/>
+                <w:lang w:val="en-US"/>
+              </w:rPr>
+              <w:t>month_en</w:t>
+            </w:r>
+            <w:proofErr w:type="spellEnd"/>
+            <w:r>
+              <w:rPr>
+                <w:rFonts w:ascii="Times New Roman" w:hAnsi="Times New Roman" w:cs="Times New Roman"/>
+                <w:sz w:val="20"/>
+                <w:szCs w:val="20"/>
+                <w:lang w:val="en-US"/>
+              </w:rPr>
+              <w:t xml:space="preserve">  }}</w:t>
+            </w:r>
           </w:p>
         </w:tc>
         <w:tc>
@@ -523,7 +575,7 @@
         </w:tc>
         <w:tc>
           <w:tcPr>
-            <w:tcW w:w="247" w:type="pct"/>
+            <w:tcW w:w="279" w:type="pct"/>
             <w:tcBorders>
               <w:bottom w:val="single" w:sz="4" w:space="0" w:color="auto"/>
             </w:tcBorders>
@@ -531,13 +583,23 @@
           </w:tcPr>
           <w:p>
             <w:pPr>
-              <w:rPr>
-                <w:rFonts w:ascii="Times New Roman" w:hAnsi="Times New Roman" w:cs="Times New Roman"/>
-                <w:sz w:val="20"/>
-                <w:szCs w:val="20"/>
-                <w:lang w:val="en-US"/>
-              </w:rPr>
-            </w:pPr>
+              <w:jc w:val="center"/>
+              <w:rPr>
+                <w:rFonts w:ascii="Times New Roman" w:hAnsi="Times New Roman" w:cs="Times New Roman"/>
+                <w:sz w:val="20"/>
+                <w:szCs w:val="20"/>
+                <w:lang w:val="en-US"/>
+              </w:rPr>
+            </w:pPr>
+            <w:r>
+              <w:rPr>
+                <w:rFonts w:ascii="Times New Roman" w:hAnsi="Times New Roman" w:cs="Times New Roman"/>
+                <w:sz w:val="20"/>
+                <w:szCs w:val="20"/>
+                <w:lang w:val="en-US"/>
+              </w:rPr>
+              <w:t>{{ year  }}</w:t>
+            </w:r>
           </w:p>
         </w:tc>
         <w:tc>
@@ -587,7 +649,7 @@
         </w:trPr>
         <w:tc>
           <w:tcPr>
-            <w:tcW w:w="529" w:type="pct"/>
+            <w:tcW w:w="522" w:type="pct"/>
             <w:gridSpan w:val="2"/>
             <w:vAlign w:val="bottom"/>
           </w:tcPr>
@@ -611,7 +673,7 @@
         </w:tc>
         <w:tc>
           <w:tcPr>
-            <w:tcW w:w="4471" w:type="pct"/>
+            <w:tcW w:w="4478" w:type="pct"/>
             <w:gridSpan w:val="22"/>
             <w:tcBorders>
               <w:bottom w:val="single" w:sz="4" w:space="0" w:color="auto"/>
@@ -624,15 +686,25 @@
                 <w:rFonts w:ascii="Times New Roman" w:hAnsi="Times New Roman" w:cs="Times New Roman"/>
                 <w:sz w:val="20"/>
                 <w:szCs w:val="20"/>
-              </w:rPr>
-            </w:pPr>
+                <w:lang w:val="en-US"/>
+              </w:rPr>
+            </w:pPr>
+            <w:r>
+              <w:rPr>
+                <w:rFonts w:ascii="Times New Roman" w:hAnsi="Times New Roman" w:cs="Times New Roman"/>
+                <w:sz w:val="20"/>
+                <w:szCs w:val="20"/>
+                <w:lang w:val="en-US"/>
+              </w:rPr>
+              <w:t>{{ company }}</w:t>
+            </w:r>
           </w:p>
         </w:tc>
       </w:tr>
       <w:tr>
         <w:tc>
           <w:tcPr>
-            <w:tcW w:w="727" w:type="pct"/>
+            <w:tcW w:w="717" w:type="pct"/>
             <w:gridSpan w:val="3"/>
             <w:vAlign w:val="bottom"/>
           </w:tcPr>
@@ -670,7 +742,7 @@
         </w:tc>
         <w:tc>
           <w:tcPr>
-            <w:tcW w:w="4273" w:type="pct"/>
+            <w:tcW w:w="4283" w:type="pct"/>
             <w:gridSpan w:val="21"/>
             <w:tcBorders>
               <w:top w:val="single" w:sz="4" w:space="0" w:color="auto"/>
@@ -692,7 +764,7 @@
       <w:tr>
         <w:tc>
           <w:tcPr>
-            <w:tcW w:w="458" w:type="pct"/>
+            <w:tcW w:w="452" w:type="pct"/>
             <w:vAlign w:val="bottom"/>
           </w:tcPr>
           <w:p>
@@ -715,7 +787,7 @@
         </w:tc>
         <w:tc>
           <w:tcPr>
-            <w:tcW w:w="4371" w:type="pct"/>
+            <w:tcW w:w="4377" w:type="pct"/>
             <w:gridSpan w:val="22"/>
             <w:tcBorders>
               <w:bottom w:val="single" w:sz="4" w:space="0" w:color="auto"/>
@@ -728,8 +800,18 @@
                 <w:rFonts w:ascii="Times New Roman" w:hAnsi="Times New Roman" w:cs="Times New Roman"/>
                 <w:sz w:val="20"/>
                 <w:szCs w:val="20"/>
-              </w:rPr>
-            </w:pPr>
+                <w:lang w:val="en-US"/>
+              </w:rPr>
+            </w:pPr>
+            <w:r>
+              <w:rPr>
+                <w:rFonts w:ascii="Times New Roman" w:hAnsi="Times New Roman" w:cs="Times New Roman"/>
+                <w:sz w:val="20"/>
+                <w:szCs w:val="20"/>
+                <w:lang w:val="en-US"/>
+              </w:rPr>
+              <w:t>{{ applicant }}</w:t>
+            </w:r>
           </w:p>
         </w:tc>
         <w:tc>
@@ -760,7 +842,7 @@
       <w:tr>
         <w:tc>
           <w:tcPr>
-            <w:tcW w:w="895" w:type="pct"/>
+            <w:tcW w:w="882" w:type="pct"/>
             <w:gridSpan w:val="5"/>
             <w:vAlign w:val="bottom"/>
           </w:tcPr>
@@ -788,7 +870,7 @@
         </w:tc>
         <w:tc>
           <w:tcPr>
-            <w:tcW w:w="3934" w:type="pct"/>
+            <w:tcW w:w="3947" w:type="pct"/>
             <w:gridSpan w:val="18"/>
             <w:tcBorders>
               <w:top w:val="single" w:sz="4" w:space="0" w:color="auto"/>
@@ -924,7 +1006,7 @@
       <w:tr>
         <w:tc>
           <w:tcPr>
-            <w:tcW w:w="1410" w:type="pct"/>
+            <w:tcW w:w="1394" w:type="pct"/>
             <w:gridSpan w:val="7"/>
             <w:vAlign w:val="bottom"/>
           </w:tcPr>
@@ -948,7 +1030,7 @@
         </w:tc>
         <w:tc>
           <w:tcPr>
-            <w:tcW w:w="3590" w:type="pct"/>
+            <w:tcW w:w="3606" w:type="pct"/>
             <w:gridSpan w:val="17"/>
             <w:tcBorders>
               <w:bottom w:val="single" w:sz="4" w:space="0" w:color="auto"/>
@@ -961,15 +1043,45 @@
                 <w:rFonts w:ascii="Times New Roman" w:hAnsi="Times New Roman" w:cs="Times New Roman"/>
                 <w:sz w:val="20"/>
                 <w:szCs w:val="20"/>
-              </w:rPr>
-            </w:pPr>
+                <w:lang w:val="en-US"/>
+              </w:rPr>
+            </w:pPr>
+            <w:r>
+              <w:rPr>
+                <w:rFonts w:ascii="Times New Roman" w:hAnsi="Times New Roman" w:cs="Times New Roman"/>
+                <w:sz w:val="20"/>
+                <w:szCs w:val="20"/>
+                <w:lang w:val="en-US"/>
+              </w:rPr>
+              <w:t xml:space="preserve">{{ </w:t>
+            </w:r>
+            <w:proofErr w:type="spellStart"/>
+            <w:r>
+              <w:rPr>
+                <w:rFonts w:ascii="Times New Roman" w:hAnsi="Times New Roman" w:cs="Times New Roman"/>
+                <w:sz w:val="20"/>
+                <w:szCs w:val="20"/>
+                <w:lang w:val="en-US"/>
+              </w:rPr>
+              <w:t>applicant_proxy</w:t>
+            </w:r>
+            <w:proofErr w:type="spellEnd"/>
+            <w:r>
+              <w:rPr>
+                <w:rFonts w:ascii="Times New Roman" w:hAnsi="Times New Roman" w:cs="Times New Roman"/>
+                <w:sz w:val="20"/>
+                <w:szCs w:val="20"/>
+                <w:lang w:val="en-US"/>
+              </w:rPr>
+              <w:t xml:space="preserve"> }}</w:t>
+            </w:r>
           </w:p>
         </w:tc>
       </w:tr>
       <w:tr>
         <w:tc>
           <w:tcPr>
-            <w:tcW w:w="1410" w:type="pct"/>
+            <w:tcW w:w="1394" w:type="pct"/>
             <w:gridSpan w:val="7"/>
             <w:vAlign w:val="bottom"/>
           </w:tcPr>
@@ -991,25 +1103,13 @@
                 <w:szCs w:val="20"/>
                 <w:lang w:val="en-US"/>
               </w:rPr>
-              <w:t xml:space="preserve">acting </w:t>
-            </w:r>
-            <w:proofErr w:type="gramStart"/>
-            <w:r>
-              <w:rPr>
-                <w:rFonts w:ascii="Times New Roman" w:hAnsi="Times New Roman" w:cs="Times New Roman"/>
-                <w:color w:val="808080" w:themeColor="background1" w:themeShade="80"/>
-                <w:sz w:val="20"/>
-                <w:szCs w:val="20"/>
-                <w:lang w:val="en-US"/>
-              </w:rPr>
-              <w:t>on the basis of</w:t>
-            </w:r>
-            <w:proofErr w:type="gramEnd"/>
-          </w:p>
-        </w:tc>
-        <w:tc>
-          <w:tcPr>
-            <w:tcW w:w="3590" w:type="pct"/>
+              <w:t>acting on the basis of</w:t>
+            </w:r>
+          </w:p>
+        </w:tc>
+        <w:tc>
+          <w:tcPr>
+            <w:tcW w:w="3606" w:type="pct"/>
             <w:gridSpan w:val="17"/>
             <w:tcBorders>
               <w:top w:val="single" w:sz="4" w:space="0" w:color="auto"/>
@@ -1033,7 +1133,7 @@
       <w:tr>
         <w:tc>
           <w:tcPr>
-            <w:tcW w:w="2458" w:type="pct"/>
+            <w:tcW w:w="2441" w:type="pct"/>
             <w:gridSpan w:val="10"/>
           </w:tcPr>
           <w:p>
@@ -1098,7 +1198,7 @@
         </w:tc>
         <w:tc>
           <w:tcPr>
-            <w:tcW w:w="2542" w:type="pct"/>
+            <w:tcW w:w="2559" w:type="pct"/>
             <w:gridSpan w:val="14"/>
           </w:tcPr>
           <w:p>
@@ -1127,7 +1227,7 @@
       <w:tr>
         <w:tc>
           <w:tcPr>
-            <w:tcW w:w="458" w:type="pct"/>
+            <w:tcW w:w="452" w:type="pct"/>
             <w:vAlign w:val="bottom"/>
           </w:tcPr>
           <w:p>
@@ -1150,7 +1250,7 @@
         </w:tc>
         <w:tc>
           <w:tcPr>
-            <w:tcW w:w="4371" w:type="pct"/>
+            <w:tcW w:w="4377" w:type="pct"/>
             <w:gridSpan w:val="22"/>
             <w:tcBorders>
               <w:bottom w:val="single" w:sz="4" w:space="0" w:color="auto"/>
@@ -1163,8 +1263,18 @@
                 <w:rFonts w:ascii="Times New Roman" w:hAnsi="Times New Roman" w:cs="Times New Roman"/>
                 <w:sz w:val="20"/>
                 <w:szCs w:val="20"/>
-              </w:rPr>
-            </w:pPr>
+                <w:lang w:val="en-US"/>
+              </w:rPr>
+            </w:pPr>
+            <w:r>
+              <w:rPr>
+                <w:rFonts w:ascii="Times New Roman" w:hAnsi="Times New Roman" w:cs="Times New Roman"/>
+                <w:sz w:val="20"/>
+                <w:szCs w:val="20"/>
+                <w:lang w:val="en-US"/>
+              </w:rPr>
+              <w:t>{{ register }}</w:t>
+            </w:r>
           </w:p>
         </w:tc>
         <w:tc>
@@ -1195,7 +1305,7 @@
       <w:tr>
         <w:tc>
           <w:tcPr>
-            <w:tcW w:w="895" w:type="pct"/>
+            <w:tcW w:w="882" w:type="pct"/>
             <w:gridSpan w:val="5"/>
             <w:vAlign w:val="bottom"/>
           </w:tcPr>
@@ -1223,7 +1333,7 @@
         </w:tc>
         <w:tc>
           <w:tcPr>
-            <w:tcW w:w="3934" w:type="pct"/>
+            <w:tcW w:w="3947" w:type="pct"/>
             <w:gridSpan w:val="18"/>
             <w:tcBorders>
               <w:top w:val="single" w:sz="4" w:space="0" w:color="auto"/>
@@ -1263,7 +1373,7 @@
       <w:tr>
         <w:tc>
           <w:tcPr>
-            <w:tcW w:w="1410" w:type="pct"/>
+            <w:tcW w:w="1394" w:type="pct"/>
             <w:gridSpan w:val="7"/>
             <w:vAlign w:val="bottom"/>
           </w:tcPr>
@@ -1287,7 +1397,7 @@
         </w:tc>
         <w:tc>
           <w:tcPr>
-            <w:tcW w:w="3590" w:type="pct"/>
+            <w:tcW w:w="3606" w:type="pct"/>
             <w:gridSpan w:val="17"/>
             <w:tcBorders>
               <w:bottom w:val="single" w:sz="4" w:space="0" w:color="auto"/>
@@ -1300,15 +1410,45 @@
                 <w:rFonts w:ascii="Times New Roman" w:hAnsi="Times New Roman" w:cs="Times New Roman"/>
                 <w:sz w:val="20"/>
                 <w:szCs w:val="20"/>
-              </w:rPr>
-            </w:pPr>
+                <w:lang w:val="en-US"/>
+              </w:rPr>
+            </w:pPr>
+            <w:r>
+              <w:rPr>
+                <w:rFonts w:ascii="Times New Roman" w:hAnsi="Times New Roman" w:cs="Times New Roman"/>
+                <w:sz w:val="20"/>
+                <w:szCs w:val="20"/>
+                <w:lang w:val="en-US"/>
+              </w:rPr>
+              <w:t xml:space="preserve">{{ </w:t>
+            </w:r>
+            <w:proofErr w:type="spellStart"/>
+            <w:r>
+              <w:rPr>
+                <w:rFonts w:ascii="Times New Roman" w:hAnsi="Times New Roman" w:cs="Times New Roman"/>
+                <w:sz w:val="20"/>
+                <w:szCs w:val="20"/>
+                <w:lang w:val="en-US"/>
+              </w:rPr>
+              <w:t>register_signer_proxy</w:t>
+            </w:r>
+            <w:proofErr w:type="spellEnd"/>
+            <w:r>
+              <w:rPr>
+                <w:rFonts w:ascii="Times New Roman" w:hAnsi="Times New Roman" w:cs="Times New Roman"/>
+                <w:sz w:val="20"/>
+                <w:szCs w:val="20"/>
+                <w:lang w:val="en-US"/>
+              </w:rPr>
+              <w:t xml:space="preserve"> }}</w:t>
+            </w:r>
           </w:p>
         </w:tc>
       </w:tr>
       <w:tr>
         <w:tc>
           <w:tcPr>
-            <w:tcW w:w="1410" w:type="pct"/>
+            <w:tcW w:w="1394" w:type="pct"/>
             <w:gridSpan w:val="7"/>
             <w:vAlign w:val="bottom"/>
           </w:tcPr>
@@ -1330,25 +1470,13 @@
                 <w:szCs w:val="20"/>
                 <w:lang w:val="en-US"/>
               </w:rPr>
-              <w:t xml:space="preserve">acting </w:t>
-            </w:r>
-            <w:proofErr w:type="gramStart"/>
-            <w:r>
-              <w:rPr>
-                <w:rFonts w:ascii="Times New Roman" w:hAnsi="Times New Roman" w:cs="Times New Roman"/>
-                <w:color w:val="808080" w:themeColor="background1" w:themeShade="80"/>
-                <w:sz w:val="20"/>
-                <w:szCs w:val="20"/>
-                <w:lang w:val="en-US"/>
-              </w:rPr>
-              <w:t>on the basis of</w:t>
-            </w:r>
-            <w:proofErr w:type="gramEnd"/>
-          </w:p>
-        </w:tc>
-        <w:tc>
-          <w:tcPr>
-            <w:tcW w:w="3590" w:type="pct"/>
+              <w:t>acting on the basis of</w:t>
+            </w:r>
+          </w:p>
+        </w:tc>
+        <w:tc>
+          <w:tcPr>
+            <w:tcW w:w="3606" w:type="pct"/>
             <w:gridSpan w:val="17"/>
             <w:tcBorders>
               <w:top w:val="single" w:sz="4" w:space="0" w:color="auto"/>
@@ -1372,7 +1500,7 @@
       <w:tr>
         <w:tc>
           <w:tcPr>
-            <w:tcW w:w="2458" w:type="pct"/>
+            <w:tcW w:w="2441" w:type="pct"/>
             <w:gridSpan w:val="10"/>
           </w:tcPr>
           <w:p>
@@ -1414,7 +1542,7 @@
         </w:tc>
         <w:tc>
           <w:tcPr>
-            <w:tcW w:w="2542" w:type="pct"/>
+            <w:tcW w:w="2559" w:type="pct"/>
             <w:gridSpan w:val="14"/>
           </w:tcPr>
           <w:p>
@@ -1497,6 +1625,35 @@
                 <w:lang w:val="en-GB"/>
               </w:rPr>
             </w:pPr>
+            <w:r>
+              <w:rPr>
+                <w:rFonts w:ascii="Times New Roman" w:hAnsi="Times New Roman" w:cs="Times New Roman"/>
+                <w:sz w:val="20"/>
+                <w:szCs w:val="20"/>
+                <w:lang w:val="en-GB"/>
+              </w:rPr>
+              <w:t xml:space="preserve">{{ </w:t>
+            </w:r>
+            <w:proofErr w:type="spellStart"/>
+            <w:r>
+              <w:rPr>
+                <w:rFonts w:ascii="Times New Roman" w:hAnsi="Times New Roman" w:cs="Times New Roman"/>
+                <w:sz w:val="20"/>
+                <w:szCs w:val="20"/>
+                <w:lang w:val="en-GB"/>
+              </w:rPr>
+              <w:t>survey_scope</w:t>
+            </w:r>
+            <w:proofErr w:type="spellEnd"/>
+            <w:r>
+              <w:rPr>
+                <w:rFonts w:ascii="Times New Roman" w:hAnsi="Times New Roman" w:cs="Times New Roman"/>
+                <w:sz w:val="20"/>
+                <w:szCs w:val="20"/>
+                <w:lang w:val="en-GB"/>
+              </w:rPr>
+              <w:t xml:space="preserve"> }}</w:t>
+            </w:r>
           </w:p>
         </w:tc>
       </w:tr>
@@ -1527,17 +1684,38 @@
       <w:tr>
         <w:tc>
           <w:tcPr>
-            <w:tcW w:w="5000" w:type="pct"/>
-            <w:gridSpan w:val="24"/>
-            <w:tcBorders>
-              <w:top w:val="single" w:sz="4" w:space="0" w:color="auto"/>
-              <w:bottom w:val="single" w:sz="4" w:space="0" w:color="auto"/>
-            </w:tcBorders>
-            <w:vAlign w:val="bottom"/>
+            <w:tcW w:w="2441" w:type="pct"/>
+            <w:gridSpan w:val="10"/>
           </w:tcPr>
           <w:p>
             <w:pPr>
               <w:spacing w:after="120"/>
+              <w:jc w:val="both"/>
+              <w:rPr>
+                <w:rFonts w:ascii="Times New Roman" w:hAnsi="Times New Roman" w:cs="Times New Roman"/>
+                <w:sz w:val="20"/>
+                <w:szCs w:val="20"/>
+              </w:rPr>
+            </w:pPr>
+            <w:r>
+              <w:rPr>
+                <w:rFonts w:ascii="Times New Roman" w:hAnsi="Times New Roman" w:cs="Times New Roman"/>
+                <w:sz w:val="20"/>
+                <w:szCs w:val="20"/>
+              </w:rPr>
+              <w:t>на соответствие применимым Правилам и другим нормативным документам Регистра, действующим на дату подписания договора.</w:t>
+            </w:r>
+          </w:p>
+        </w:tc>
+        <w:tc>
+          <w:tcPr>
+            <w:tcW w:w="2559" w:type="pct"/>
+            <w:gridSpan w:val="14"/>
+          </w:tcPr>
+          <w:p>
+            <w:pPr>
+              <w:spacing w:after="120"/>
+              <w:jc w:val="both"/>
               <w:rPr>
                 <w:rFonts w:ascii="Times New Roman" w:hAnsi="Times New Roman" w:cs="Times New Roman"/>
                 <w:sz w:val="20"/>
@@ -1545,61 +1723,178 @@
                 <w:lang w:val="en-GB"/>
               </w:rPr>
             </w:pPr>
+            <w:r>
+              <w:rPr>
+                <w:rFonts w:ascii="Times New Roman" w:hAnsi="Times New Roman" w:cs="Times New Roman"/>
+                <w:sz w:val="20"/>
+                <w:szCs w:val="20"/>
+                <w:lang w:val="en-GB"/>
+              </w:rPr>
+              <w:t>for compliance with applicable RS Rules and other normative documents of the Register as in effect on the date of signing the Contract.</w:t>
+            </w:r>
           </w:p>
         </w:tc>
       </w:tr>
       <w:tr>
         <w:tc>
           <w:tcPr>
-            <w:tcW w:w="5000" w:type="pct"/>
-            <w:gridSpan w:val="24"/>
-            <w:tcBorders>
-              <w:top w:val="single" w:sz="4" w:space="0" w:color="auto"/>
-              <w:bottom w:val="single" w:sz="4" w:space="0" w:color="auto"/>
-            </w:tcBorders>
-            <w:vAlign w:val="bottom"/>
+            <w:tcW w:w="2441" w:type="pct"/>
+            <w:gridSpan w:val="10"/>
           </w:tcPr>
           <w:p>
             <w:pPr>
               <w:spacing w:after="120"/>
-              <w:rPr>
-                <w:rFonts w:ascii="Times New Roman" w:hAnsi="Times New Roman" w:cs="Times New Roman"/>
-                <w:sz w:val="20"/>
-                <w:szCs w:val="20"/>
-                <w:lang w:val="en-GB"/>
-              </w:rPr>
-            </w:pPr>
+              <w:jc w:val="both"/>
+              <w:rPr>
+                <w:rFonts w:ascii="Times New Roman" w:hAnsi="Times New Roman" w:cs="Times New Roman"/>
+                <w:sz w:val="20"/>
+                <w:szCs w:val="20"/>
+              </w:rPr>
+            </w:pPr>
+            <w:r>
+              <w:rPr>
+                <w:rFonts w:ascii="Times New Roman" w:hAnsi="Times New Roman" w:cs="Times New Roman"/>
+                <w:sz w:val="20"/>
+                <w:szCs w:val="20"/>
+              </w:rPr>
+              <w:t>1</w:t>
+            </w:r>
+            <w:r>
+              <w:rPr>
+                <w:rFonts w:ascii="Times New Roman" w:hAnsi="Times New Roman" w:cs="Times New Roman"/>
+                <w:sz w:val="20"/>
+                <w:szCs w:val="20"/>
+              </w:rPr>
+              <w:t>.</w:t>
+            </w:r>
+            <w:r>
+              <w:rPr>
+                <w:rFonts w:ascii="Times New Roman" w:hAnsi="Times New Roman" w:cs="Times New Roman"/>
+                <w:sz w:val="20"/>
+                <w:szCs w:val="20"/>
+              </w:rPr>
+              <w:t> </w:t>
+            </w:r>
+            <w:r>
+              <w:rPr>
+                <w:rFonts w:ascii="Times New Roman" w:hAnsi="Times New Roman" w:cs="Times New Roman"/>
+                <w:sz w:val="20"/>
+                <w:szCs w:val="20"/>
+              </w:rPr>
+              <w:t>Рассмотрение документации на соответствие применимым требованиям международных конвенций и соглашений, относящихся к компетенции Регистра, которые еще не вступили в силу, производится при наличии соответствующего решения Заявителя, изложенного в указанной документации.</w:t>
+            </w:r>
+          </w:p>
+        </w:tc>
+        <w:tc>
+          <w:tcPr>
+            <w:tcW w:w="2559" w:type="pct"/>
+            <w:gridSpan w:val="14"/>
+          </w:tcPr>
+          <w:p>
+            <w:pPr>
+              <w:spacing w:after="120"/>
+              <w:jc w:val="both"/>
+              <w:rPr>
+                <w:rFonts w:ascii="Times New Roman" w:hAnsi="Times New Roman" w:cs="Times New Roman"/>
+                <w:sz w:val="20"/>
+                <w:szCs w:val="20"/>
+                <w:lang w:val="en-US"/>
+              </w:rPr>
+            </w:pPr>
+            <w:r>
+              <w:rPr>
+                <w:rFonts w:ascii="Times New Roman" w:hAnsi="Times New Roman" w:cs="Times New Roman"/>
+                <w:sz w:val="20"/>
+                <w:szCs w:val="20"/>
+                <w:lang w:val="en-US"/>
+              </w:rPr>
+              <w:t>The review of technical documentation for compliance with applicable requirements, international conventions and agreements within terms of RS reference, before coming into force, is performed if the relevant Applicant's decision is available, set forth in the documentation specified.</w:t>
+            </w:r>
           </w:p>
         </w:tc>
       </w:tr>
       <w:tr>
         <w:tc>
           <w:tcPr>
-            <w:tcW w:w="5000" w:type="pct"/>
-            <w:gridSpan w:val="24"/>
-            <w:tcBorders>
-              <w:top w:val="single" w:sz="4" w:space="0" w:color="auto"/>
-              <w:bottom w:val="single" w:sz="4" w:space="0" w:color="auto"/>
-            </w:tcBorders>
-            <w:vAlign w:val="bottom"/>
+            <w:tcW w:w="2441" w:type="pct"/>
+            <w:gridSpan w:val="10"/>
           </w:tcPr>
           <w:p>
             <w:pPr>
               <w:spacing w:after="120"/>
+              <w:jc w:val="both"/>
+              <w:rPr>
+                <w:rFonts w:ascii="Times New Roman" w:hAnsi="Times New Roman" w:cs="Times New Roman"/>
+                <w:sz w:val="20"/>
+                <w:szCs w:val="20"/>
+              </w:rPr>
+            </w:pPr>
+            <w:r>
+              <w:rPr>
+                <w:rFonts w:ascii="Times New Roman" w:hAnsi="Times New Roman" w:cs="Times New Roman"/>
+                <w:sz w:val="20"/>
+                <w:szCs w:val="20"/>
+              </w:rPr>
+              <w:t>2</w:t>
+            </w:r>
+            <w:r>
+              <w:rPr>
+                <w:rFonts w:ascii="Times New Roman" w:hAnsi="Times New Roman" w:cs="Times New Roman"/>
+                <w:sz w:val="20"/>
+                <w:szCs w:val="20"/>
+              </w:rPr>
+              <w:t>.</w:t>
+            </w:r>
+            <w:r>
+              <w:rPr>
+                <w:rFonts w:ascii="Times New Roman" w:hAnsi="Times New Roman" w:cs="Times New Roman"/>
+                <w:sz w:val="20"/>
+                <w:szCs w:val="20"/>
+              </w:rPr>
+              <w:t> </w:t>
+            </w:r>
+            <w:r>
+              <w:rPr>
+                <w:rFonts w:ascii="Times New Roman" w:hAnsi="Times New Roman" w:cs="Times New Roman"/>
+                <w:sz w:val="20"/>
+                <w:szCs w:val="20"/>
+              </w:rPr>
+              <w:t>По окончании рассмотрения Регистр оформляет письмо-заключение по рассмотренной документации.</w:t>
+            </w:r>
+          </w:p>
+        </w:tc>
+        <w:tc>
+          <w:tcPr>
+            <w:tcW w:w="2559" w:type="pct"/>
+            <w:gridSpan w:val="14"/>
+          </w:tcPr>
+          <w:p>
+            <w:pPr>
+              <w:spacing w:after="120"/>
+              <w:jc w:val="both"/>
+              <w:rPr>
+                <w:rFonts w:ascii="Times New Roman" w:hAnsi="Times New Roman" w:cs="Times New Roman"/>
+                <w:sz w:val="20"/>
+                <w:szCs w:val="20"/>
+                <w:lang w:val="en-US"/>
+              </w:rPr>
+            </w:pPr>
+            <w:r>
               <w:rPr>
                 <w:rFonts w:ascii="Times New Roman" w:hAnsi="Times New Roman" w:cs="Times New Roman"/>
                 <w:sz w:val="20"/>
                 <w:szCs w:val="20"/>
                 <w:lang w:val="en-GB"/>
               </w:rPr>
-            </w:pPr>
+              <w:t>Upon the review of technical documentation, the Register issues a conclusion letter on the considered documentation.</w:t>
+            </w:r>
           </w:p>
         </w:tc>
       </w:tr>
       <w:tr>
         <w:tc>
           <w:tcPr>
-            <w:tcW w:w="2458" w:type="pct"/>
+            <w:tcW w:w="2441" w:type="pct"/>
             <w:gridSpan w:val="10"/>
           </w:tcPr>
           <w:p>
@@ -1618,13 +1913,37 @@
                 <w:sz w:val="20"/>
                 <w:szCs w:val="20"/>
               </w:rPr>
-              <w:t>на соответствие применимым Правилам и другим нормативным документам Регистра, действующим на дату подписания договора.</w:t>
-            </w:r>
-          </w:p>
-        </w:tc>
-        <w:tc>
-          <w:tcPr>
-            <w:tcW w:w="2542" w:type="pct"/>
+              <w:t>3</w:t>
+            </w:r>
+            <w:r>
+              <w:rPr>
+                <w:rFonts w:ascii="Times New Roman" w:hAnsi="Times New Roman" w:cs="Times New Roman"/>
+                <w:sz w:val="20"/>
+                <w:szCs w:val="20"/>
+              </w:rPr>
+              <w:t>.</w:t>
+            </w:r>
+            <w:r>
+              <w:rPr>
+                <w:rFonts w:ascii="Times New Roman" w:hAnsi="Times New Roman" w:cs="Times New Roman"/>
+                <w:sz w:val="20"/>
+                <w:szCs w:val="20"/>
+              </w:rPr>
+              <w:t> </w:t>
+            </w:r>
+            <w:r>
+              <w:rPr>
+                <w:rFonts w:ascii="Times New Roman" w:hAnsi="Times New Roman" w:cs="Times New Roman"/>
+                <w:sz w:val="20"/>
+                <w:szCs w:val="20"/>
+              </w:rPr>
+              <w:t>Настоящим Заявитель обязуется предоставить Регистру полный комплект документации в объеме, позволяющем убедиться в том, что требования Правил Регистра и других применимых нормативных документов РС применительно к данной документации выполнены.</w:t>
+            </w:r>
+          </w:p>
+        </w:tc>
+        <w:tc>
+          <w:tcPr>
+            <w:tcW w:w="2559" w:type="pct"/>
             <w:gridSpan w:val="14"/>
           </w:tcPr>
           <w:p>
@@ -1635,17 +1954,17 @@
                 <w:rFonts w:ascii="Times New Roman" w:hAnsi="Times New Roman" w:cs="Times New Roman"/>
                 <w:sz w:val="20"/>
                 <w:szCs w:val="20"/>
-                <w:lang w:val="en-GB"/>
-              </w:rPr>
-            </w:pPr>
-            <w:r>
-              <w:rPr>
-                <w:rFonts w:ascii="Times New Roman" w:hAnsi="Times New Roman" w:cs="Times New Roman"/>
-                <w:sz w:val="20"/>
-                <w:szCs w:val="20"/>
-                <w:lang w:val="en-GB"/>
-              </w:rPr>
-              <w:t>for compliance with applicable RS Rules and other normative documents of the Register as in effect on the date of signing the Contract.</w:t>
+                <w:lang w:val="en-US"/>
+              </w:rPr>
+            </w:pPr>
+            <w:r>
+              <w:rPr>
+                <w:rFonts w:ascii="Times New Roman" w:hAnsi="Times New Roman" w:cs="Times New Roman"/>
+                <w:sz w:val="20"/>
+                <w:szCs w:val="20"/>
+                <w:lang w:val="en-US"/>
+              </w:rPr>
+              <w:t>Hereby, the Applicant agrees to provide RS with the complete documentation as required to ensure that the RS Rules requirements and other applicable normative documents of the Register are performed with regard to this documentation.</w:t>
             </w:r>
           </w:p>
         </w:tc>
@@ -1653,7 +1972,7 @@
       <w:tr>
         <w:tc>
           <w:tcPr>
-            <w:tcW w:w="2458" w:type="pct"/>
+            <w:tcW w:w="2441" w:type="pct"/>
             <w:gridSpan w:val="10"/>
           </w:tcPr>
           <w:p>
@@ -1672,7 +1991,7 @@
                 <w:sz w:val="20"/>
                 <w:szCs w:val="20"/>
               </w:rPr>
-              <w:t>1</w:t>
+              <w:t>4</w:t>
             </w:r>
             <w:r>
               <w:rPr>
@@ -1696,13 +2015,13 @@
                 <w:sz w:val="20"/>
                 <w:szCs w:val="20"/>
               </w:rPr>
-              <w:t>Рассмотрение документации на соответствие применимым требованиям международных конвенций и соглашений, относящихся к компетенции Регистра, которые еще не вступили в силу, производится при наличии соответствующего решения Заявителя, изложенного в указанной документации.</w:t>
-            </w:r>
-          </w:p>
-        </w:tc>
-        <w:tc>
-          <w:tcPr>
-            <w:tcW w:w="2542" w:type="pct"/>
+              <w:t>При необходимости Регистр имеет право затребовать дополнительные материалы (чертежи, результаты испытаний и др.).</w:t>
+            </w:r>
+          </w:p>
+        </w:tc>
+        <w:tc>
+          <w:tcPr>
+            <w:tcW w:w="2559" w:type="pct"/>
             <w:gridSpan w:val="14"/>
           </w:tcPr>
           <w:p>
@@ -1723,7 +2042,7 @@
                 <w:szCs w:val="20"/>
                 <w:lang w:val="en-US"/>
               </w:rPr>
-              <w:t>The review of technical documentation for compliance with applicable requirements, international conventions and agreements within terms of RS reference, before coming into force, is performed if the relevant Applicant's decision is available, set forth in the documentation specified.</w:t>
+              <w:t>If necessary, the Register is entitled to require additional material to be submitted for review (drawings, test results, etc.).</w:t>
             </w:r>
           </w:p>
         </w:tc>
@@ -1731,7 +2050,7 @@
       <w:tr>
         <w:tc>
           <w:tcPr>
-            <w:tcW w:w="2458" w:type="pct"/>
+            <w:tcW w:w="2441" w:type="pct"/>
             <w:gridSpan w:val="10"/>
           </w:tcPr>
           <w:p>
@@ -1750,7 +2069,7 @@
                 <w:sz w:val="20"/>
                 <w:szCs w:val="20"/>
               </w:rPr>
-              <w:t>2</w:t>
+              <w:t>5</w:t>
             </w:r>
             <w:r>
               <w:rPr>
@@ -1774,13 +2093,13 @@
                 <w:sz w:val="20"/>
                 <w:szCs w:val="20"/>
               </w:rPr>
-              <w:t>По окончании рассмотрения Регистр оформляет письмо-заключение по рассмотренной документации.</w:t>
-            </w:r>
-          </w:p>
-        </w:tc>
-        <w:tc>
-          <w:tcPr>
-            <w:tcW w:w="2542" w:type="pct"/>
+              <w:t>Документы представляются в электронном виде в формате PDF (на компакт-диске, по электронной почте, через FTP-сервер или иным согласованным с Регистром способом).</w:t>
+            </w:r>
+          </w:p>
+        </w:tc>
+        <w:tc>
+          <w:tcPr>
+            <w:tcW w:w="2559" w:type="pct"/>
             <w:gridSpan w:val="14"/>
           </w:tcPr>
           <w:p>
@@ -1799,9 +2118,9 @@
                 <w:rFonts w:ascii="Times New Roman" w:hAnsi="Times New Roman" w:cs="Times New Roman"/>
                 <w:sz w:val="20"/>
                 <w:szCs w:val="20"/>
-                <w:lang w:val="en-GB"/>
-              </w:rPr>
-              <w:t>Upon the review of technical documentation, the Register issues a conclusion letter on the considered documentation.</w:t>
+                <w:lang w:val="en-US"/>
+              </w:rPr>
+              <w:t>Documents shall be submitted in in electronic form in PDF format (on CD, by e-mail, via FTP-server or in a different way agreed with the Register).</w:t>
             </w:r>
           </w:p>
         </w:tc>
@@ -1809,7 +2128,7 @@
       <w:tr>
         <w:tc>
           <w:tcPr>
-            <w:tcW w:w="2458" w:type="pct"/>
+            <w:tcW w:w="2441" w:type="pct"/>
             <w:gridSpan w:val="10"/>
           </w:tcPr>
           <w:p>
@@ -1828,261 +2147,7 @@
                 <w:sz w:val="20"/>
                 <w:szCs w:val="20"/>
               </w:rPr>
-              <w:t>3</w:t>
-            </w:r>
-            <w:r>
-              <w:rPr>
-                <w:rFonts w:ascii="Times New Roman" w:hAnsi="Times New Roman" w:cs="Times New Roman"/>
-                <w:sz w:val="20"/>
-                <w:szCs w:val="20"/>
-              </w:rPr>
-              <w:t>.</w:t>
-            </w:r>
-            <w:r>
-              <w:rPr>
-                <w:rFonts w:ascii="Times New Roman" w:hAnsi="Times New Roman" w:cs="Times New Roman"/>
-                <w:sz w:val="20"/>
-                <w:szCs w:val="20"/>
-              </w:rPr>
-              <w:t> </w:t>
-            </w:r>
-            <w:r>
-              <w:rPr>
-                <w:rFonts w:ascii="Times New Roman" w:hAnsi="Times New Roman" w:cs="Times New Roman"/>
-                <w:sz w:val="20"/>
-                <w:szCs w:val="20"/>
-              </w:rPr>
-              <w:t>Настоящим Заявитель обязуется предоставить Регистру полный комплект документации в объеме, позволяющем убедиться в том, что требования Правил Регистра и других применимых нормативных документов РС применительно к данной документации выполнены.</w:t>
-            </w:r>
-          </w:p>
-        </w:tc>
-        <w:tc>
-          <w:tcPr>
-            <w:tcW w:w="2542" w:type="pct"/>
-            <w:gridSpan w:val="14"/>
-          </w:tcPr>
-          <w:p>
-            <w:pPr>
-              <w:spacing w:after="120"/>
-              <w:jc w:val="both"/>
-              <w:rPr>
-                <w:rFonts w:ascii="Times New Roman" w:hAnsi="Times New Roman" w:cs="Times New Roman"/>
-                <w:sz w:val="20"/>
-                <w:szCs w:val="20"/>
-                <w:lang w:val="en-US"/>
-              </w:rPr>
-            </w:pPr>
-            <w:r>
-              <w:rPr>
-                <w:rFonts w:ascii="Times New Roman" w:hAnsi="Times New Roman" w:cs="Times New Roman"/>
-                <w:sz w:val="20"/>
-                <w:szCs w:val="20"/>
-                <w:lang w:val="en-US"/>
-              </w:rPr>
-              <w:t xml:space="preserve">Hereby, the Applicant agrees to provide RS with the complete documentation as required to ensure that the RS Rules requirements and other applicable normative documents of the Register are performed </w:t>
-            </w:r>
-            <w:proofErr w:type="gramStart"/>
-            <w:r>
-              <w:rPr>
-                <w:rFonts w:ascii="Times New Roman" w:hAnsi="Times New Roman" w:cs="Times New Roman"/>
-                <w:sz w:val="20"/>
-                <w:szCs w:val="20"/>
-                <w:lang w:val="en-US"/>
-              </w:rPr>
-              <w:t>with regard to</w:t>
-            </w:r>
-            <w:proofErr w:type="gramEnd"/>
-            <w:r>
-              <w:rPr>
-                <w:rFonts w:ascii="Times New Roman" w:hAnsi="Times New Roman" w:cs="Times New Roman"/>
-                <w:sz w:val="20"/>
-                <w:szCs w:val="20"/>
-                <w:lang w:val="en-US"/>
-              </w:rPr>
-              <w:t xml:space="preserve"> this documentation.</w:t>
-            </w:r>
-          </w:p>
-        </w:tc>
-      </w:tr>
-      <w:tr>
-        <w:tc>
-          <w:tcPr>
-            <w:tcW w:w="2458" w:type="pct"/>
-            <w:gridSpan w:val="10"/>
-          </w:tcPr>
-          <w:p>
-            <w:pPr>
-              <w:spacing w:after="120"/>
-              <w:jc w:val="both"/>
-              <w:rPr>
-                <w:rFonts w:ascii="Times New Roman" w:hAnsi="Times New Roman" w:cs="Times New Roman"/>
-                <w:sz w:val="20"/>
-                <w:szCs w:val="20"/>
-              </w:rPr>
-            </w:pPr>
-            <w:r>
-              <w:rPr>
-                <w:rFonts w:ascii="Times New Roman" w:hAnsi="Times New Roman" w:cs="Times New Roman"/>
-                <w:sz w:val="20"/>
-                <w:szCs w:val="20"/>
-              </w:rPr>
-              <w:t>4</w:t>
-            </w:r>
-            <w:r>
-              <w:rPr>
-                <w:rFonts w:ascii="Times New Roman" w:hAnsi="Times New Roman" w:cs="Times New Roman"/>
-                <w:sz w:val="20"/>
-                <w:szCs w:val="20"/>
-              </w:rPr>
-              <w:t>.</w:t>
-            </w:r>
-            <w:r>
-              <w:rPr>
-                <w:rFonts w:ascii="Times New Roman" w:hAnsi="Times New Roman" w:cs="Times New Roman"/>
-                <w:sz w:val="20"/>
-                <w:szCs w:val="20"/>
-              </w:rPr>
-              <w:t> </w:t>
-            </w:r>
-            <w:r>
-              <w:rPr>
-                <w:rFonts w:ascii="Times New Roman" w:hAnsi="Times New Roman" w:cs="Times New Roman"/>
-                <w:sz w:val="20"/>
-                <w:szCs w:val="20"/>
-              </w:rPr>
-              <w:t>При необходимости Регистр имеет право затребовать дополнительные материалы (чертежи, результаты испытаний и др.).</w:t>
-            </w:r>
-          </w:p>
-        </w:tc>
-        <w:tc>
-          <w:tcPr>
-            <w:tcW w:w="2542" w:type="pct"/>
-            <w:gridSpan w:val="14"/>
-          </w:tcPr>
-          <w:p>
-            <w:pPr>
-              <w:spacing w:after="120"/>
-              <w:jc w:val="both"/>
-              <w:rPr>
-                <w:rFonts w:ascii="Times New Roman" w:hAnsi="Times New Roman" w:cs="Times New Roman"/>
-                <w:sz w:val="20"/>
-                <w:szCs w:val="20"/>
-                <w:lang w:val="en-US"/>
-              </w:rPr>
-            </w:pPr>
-            <w:r>
-              <w:rPr>
-                <w:rFonts w:ascii="Times New Roman" w:hAnsi="Times New Roman" w:cs="Times New Roman"/>
-                <w:sz w:val="20"/>
-                <w:szCs w:val="20"/>
-                <w:lang w:val="en-US"/>
-              </w:rPr>
-              <w:t>If necessary, the Register is entitled to require additional material to be submitted for review (drawings, test results, etc.).</w:t>
-            </w:r>
-          </w:p>
-        </w:tc>
-      </w:tr>
-      <w:tr>
-        <w:tc>
-          <w:tcPr>
-            <w:tcW w:w="2458" w:type="pct"/>
-            <w:gridSpan w:val="10"/>
-          </w:tcPr>
-          <w:p>
-            <w:pPr>
-              <w:spacing w:after="120"/>
-              <w:jc w:val="both"/>
-              <w:rPr>
-                <w:rFonts w:ascii="Times New Roman" w:hAnsi="Times New Roman" w:cs="Times New Roman"/>
-                <w:sz w:val="20"/>
-                <w:szCs w:val="20"/>
-              </w:rPr>
-            </w:pPr>
-            <w:r>
-              <w:rPr>
-                <w:rFonts w:ascii="Times New Roman" w:hAnsi="Times New Roman" w:cs="Times New Roman"/>
-                <w:sz w:val="20"/>
-                <w:szCs w:val="20"/>
-              </w:rPr>
               <w:lastRenderedPageBreak/>
-              <w:t>5</w:t>
-            </w:r>
-            <w:r>
-              <w:rPr>
-                <w:rFonts w:ascii="Times New Roman" w:hAnsi="Times New Roman" w:cs="Times New Roman"/>
-                <w:sz w:val="20"/>
-                <w:szCs w:val="20"/>
-              </w:rPr>
-              <w:t>.</w:t>
-            </w:r>
-            <w:r>
-              <w:rPr>
-                <w:rFonts w:ascii="Times New Roman" w:hAnsi="Times New Roman" w:cs="Times New Roman"/>
-                <w:sz w:val="20"/>
-                <w:szCs w:val="20"/>
-              </w:rPr>
-              <w:t> </w:t>
-            </w:r>
-            <w:r>
-              <w:rPr>
-                <w:rFonts w:ascii="Times New Roman" w:hAnsi="Times New Roman" w:cs="Times New Roman"/>
-                <w:sz w:val="20"/>
-                <w:szCs w:val="20"/>
-              </w:rPr>
-              <w:t>Документы представляются в электронном виде в формате PDF (на компакт-диске, по электронной почте, через FTP-сервер или иным согласованным с Регистром способом).</w:t>
-            </w:r>
-          </w:p>
-        </w:tc>
-        <w:tc>
-          <w:tcPr>
-            <w:tcW w:w="2542" w:type="pct"/>
-            <w:gridSpan w:val="14"/>
-          </w:tcPr>
-          <w:p>
-            <w:pPr>
-              <w:spacing w:after="120"/>
-              <w:jc w:val="both"/>
-              <w:rPr>
-                <w:rFonts w:ascii="Times New Roman" w:hAnsi="Times New Roman" w:cs="Times New Roman"/>
-                <w:sz w:val="20"/>
-                <w:szCs w:val="20"/>
-                <w:lang w:val="en-US"/>
-              </w:rPr>
-            </w:pPr>
-            <w:r>
-              <w:rPr>
-                <w:rFonts w:ascii="Times New Roman" w:hAnsi="Times New Roman" w:cs="Times New Roman"/>
-                <w:sz w:val="20"/>
-                <w:szCs w:val="20"/>
-                <w:lang w:val="en-US"/>
-              </w:rPr>
-              <w:t>Documents shall be submitted in in electronic form in PDF format (on CD, by e-mail, via FTP-server or in a different way agreed with the Register).</w:t>
-            </w:r>
-          </w:p>
-        </w:tc>
-      </w:tr>
-      <w:tr>
-        <w:tc>
-          <w:tcPr>
-            <w:tcW w:w="2458" w:type="pct"/>
-            <w:gridSpan w:val="10"/>
-          </w:tcPr>
-          <w:p>
-            <w:pPr>
-              <w:spacing w:after="120"/>
-              <w:jc w:val="both"/>
-              <w:rPr>
-                <w:rFonts w:ascii="Times New Roman" w:hAnsi="Times New Roman" w:cs="Times New Roman"/>
-                <w:sz w:val="20"/>
-                <w:szCs w:val="20"/>
-              </w:rPr>
-            </w:pPr>
-            <w:r>
-              <w:rPr>
-                <w:rFonts w:ascii="Times New Roman" w:hAnsi="Times New Roman" w:cs="Times New Roman"/>
-                <w:sz w:val="20"/>
-                <w:szCs w:val="20"/>
-              </w:rPr>
               <w:t>6</w:t>
             </w:r>
             <w:r>
@@ -2132,7 +2197,7 @@
         </w:tc>
         <w:tc>
           <w:tcPr>
-            <w:tcW w:w="2542" w:type="pct"/>
+            <w:tcW w:w="2559" w:type="pct"/>
             <w:gridSpan w:val="14"/>
           </w:tcPr>
           <w:p>
@@ -2182,7 +2247,7 @@
       <w:tr>
         <w:tc>
           <w:tcPr>
-            <w:tcW w:w="2458" w:type="pct"/>
+            <w:tcW w:w="2441" w:type="pct"/>
             <w:gridSpan w:val="10"/>
           </w:tcPr>
           <w:p>
@@ -2231,7 +2296,7 @@
         </w:tc>
         <w:tc>
           <w:tcPr>
-            <w:tcW w:w="2542" w:type="pct"/>
+            <w:tcW w:w="2559" w:type="pct"/>
             <w:gridSpan w:val="14"/>
           </w:tcPr>
           <w:p>
@@ -2260,7 +2325,7 @@
       <w:tr>
         <w:tc>
           <w:tcPr>
-            <w:tcW w:w="2458" w:type="pct"/>
+            <w:tcW w:w="2441" w:type="pct"/>
             <w:gridSpan w:val="10"/>
           </w:tcPr>
           <w:p>
@@ -2313,7 +2378,7 @@
                 <w:sz w:val="20"/>
                 <w:szCs w:val="20"/>
               </w:rPr>
-              <w:t xml:space="preserve"> ______________</w:t>
+              <w:t xml:space="preserve"> ____</w:t>
             </w:r>
             <w:r>
               <w:rPr>
@@ -2322,6 +2387,28 @@
                 <w:iCs/>
                 <w:sz w:val="20"/>
                 <w:szCs w:val="20"/>
+                <w:u w:val="single"/>
+                <w:lang w:val="en-US"/>
+              </w:rPr>
+              <w:t>{{ currency }}</w:t>
+            </w:r>
+            <w:r>
+              <w:rPr>
+                <w:rFonts w:ascii="Times New Roman" w:hAnsi="Times New Roman" w:cs="Times New Roman"/>
+                <w:bCs/>
+                <w:iCs/>
+                <w:sz w:val="20"/>
+                <w:szCs w:val="20"/>
+              </w:rPr>
+              <w:t>____</w:t>
+            </w:r>
+            <w:r>
+              <w:rPr>
+                <w:rFonts w:ascii="Times New Roman" w:hAnsi="Times New Roman" w:cs="Times New Roman"/>
+                <w:bCs/>
+                <w:iCs/>
+                <w:sz w:val="20"/>
+                <w:szCs w:val="20"/>
               </w:rPr>
               <w:t>.</w:t>
             </w:r>
@@ -2329,7 +2416,7 @@
         </w:tc>
         <w:tc>
           <w:tcPr>
-            <w:tcW w:w="2542" w:type="pct"/>
+            <w:tcW w:w="2559" w:type="pct"/>
             <w:gridSpan w:val="14"/>
           </w:tcPr>
           <w:p>
@@ -2404,7 +2491,7 @@
                 <w:szCs w:val="20"/>
                 <w:lang w:val="en-US"/>
               </w:rPr>
-              <w:t>______________</w:t>
+              <w:t>____</w:t>
             </w:r>
             <w:r>
               <w:rPr>
@@ -2413,6 +2500,29 @@
                 <w:iCs/>
                 <w:sz w:val="20"/>
                 <w:szCs w:val="20"/>
+                <w:u w:val="single"/>
+                <w:lang w:val="en-US"/>
+              </w:rPr>
+              <w:t>{{ currency }}</w:t>
+            </w:r>
+            <w:r>
+              <w:rPr>
+                <w:rFonts w:ascii="Times New Roman" w:hAnsi="Times New Roman" w:cs="Times New Roman"/>
+                <w:bCs/>
+                <w:iCs/>
+                <w:sz w:val="20"/>
+                <w:szCs w:val="20"/>
+                <w:lang w:val="en-US"/>
+              </w:rPr>
+              <w:t>____</w:t>
+            </w:r>
+            <w:r>
+              <w:rPr>
+                <w:rFonts w:ascii="Times New Roman" w:hAnsi="Times New Roman" w:cs="Times New Roman"/>
+                <w:bCs/>
+                <w:iCs/>
+                <w:sz w:val="20"/>
+                <w:szCs w:val="20"/>
               </w:rPr>
               <w:t>.</w:t>
             </w:r>
@@ -2422,7 +2532,7 @@
       <w:tr>
         <w:tc>
           <w:tcPr>
-            <w:tcW w:w="2458" w:type="pct"/>
+            <w:tcW w:w="2441" w:type="pct"/>
             <w:gridSpan w:val="10"/>
           </w:tcPr>
           <w:p>
@@ -2475,18 +2585,18 @@
                 <w:sz w:val="20"/>
                 <w:szCs w:val="20"/>
               </w:rPr>
-              <w:t>Срок рассмотрения документов Регистром составляет ____ рабочих дней</w:t>
-            </w:r>
-            <w:r>
-              <w:rPr>
-                <w:rStyle w:val="af"/>
+              <w:t>Срок рассмотрения документов Регистром составляет __</w:t>
+            </w:r>
+            <w:r>
+              <w:rPr>
                 <w:rFonts w:ascii="Times New Roman" w:hAnsi="Times New Roman" w:cs="Times New Roman"/>
                 <w:bCs/>
                 <w:iCs/>
                 <w:sz w:val="20"/>
                 <w:szCs w:val="20"/>
-              </w:rPr>
-              <w:footnoteReference w:id="3"/>
+                <w:u w:val="single"/>
+              </w:rPr>
+              <w:t>---</w:t>
             </w:r>
             <w:r>
               <w:rPr>
@@ -2495,6 +2605,38 @@
                 <w:iCs/>
                 <w:sz w:val="20"/>
                 <w:szCs w:val="20"/>
+                <w:u w:val="single"/>
+              </w:rPr>
+              <w:t>_</w:t>
+            </w:r>
+            <w:r>
+              <w:rPr>
+                <w:rFonts w:ascii="Times New Roman" w:hAnsi="Times New Roman" w:cs="Times New Roman"/>
+                <w:bCs/>
+                <w:iCs/>
+                <w:sz w:val="20"/>
+                <w:szCs w:val="20"/>
+              </w:rPr>
+              <w:t>_ рабочих дней</w:t>
+            </w:r>
+            <w:r>
+              <w:rPr>
+                <w:rStyle w:val="af"/>
+                <w:rFonts w:ascii="Times New Roman" w:hAnsi="Times New Roman" w:cs="Times New Roman"/>
+                <w:bCs/>
+                <w:iCs/>
+                <w:sz w:val="20"/>
+                <w:szCs w:val="20"/>
+              </w:rPr>
+              <w:footnoteReference w:id="3"/>
+            </w:r>
+            <w:r>
+              <w:rPr>
+                <w:rFonts w:ascii="Times New Roman" w:hAnsi="Times New Roman" w:cs="Times New Roman"/>
+                <w:bCs/>
+                <w:iCs/>
+                <w:sz w:val="20"/>
+                <w:szCs w:val="20"/>
               </w:rPr>
               <w:t>.</w:t>
             </w:r>
@@ -2502,7 +2644,7 @@
         </w:tc>
         <w:tc>
           <w:tcPr>
-            <w:tcW w:w="2542" w:type="pct"/>
+            <w:tcW w:w="2559" w:type="pct"/>
             <w:gridSpan w:val="14"/>
           </w:tcPr>
           <w:p>
@@ -2523,7 +2665,26 @@
                 <w:szCs w:val="20"/>
                 <w:lang w:val="en-US"/>
               </w:rPr>
-              <w:t xml:space="preserve">The Register review of the documentation takes ____ </w:t>
+              <w:t>The Register review of the documentation takes _</w:t>
+            </w:r>
+            <w:r>
+              <w:rPr>
+                <w:rFonts w:ascii="Times New Roman" w:hAnsi="Times New Roman" w:cs="Times New Roman"/>
+                <w:sz w:val="20"/>
+                <w:szCs w:val="20"/>
+                <w:u w:val="single"/>
+                <w:lang w:val="en-US"/>
+              </w:rPr>
+              <w:t>---</w:t>
+            </w:r>
+            <w:r>
+              <w:rPr>
+                <w:rFonts w:ascii="Times New Roman" w:hAnsi="Times New Roman" w:cs="Times New Roman"/>
+                <w:sz w:val="20"/>
+                <w:szCs w:val="20"/>
+                <w:lang w:val="en-US"/>
+              </w:rPr>
+              <w:t xml:space="preserve">_ </w:t>
             </w:r>
             <w:r>
               <w:rPr>
@@ -2568,7 +2729,7 @@
       <w:tr>
         <w:tc>
           <w:tcPr>
-            <w:tcW w:w="2458" w:type="pct"/>
+            <w:tcW w:w="2441" w:type="pct"/>
             <w:gridSpan w:val="10"/>
           </w:tcPr>
           <w:p>
@@ -2591,13 +2752,34 @@
                 <w:sz w:val="20"/>
                 <w:szCs w:val="20"/>
               </w:rPr>
-              <w:t>Срок исполнения обязательств сторонами: ДД.ММ.ГГГГ.</w:t>
-            </w:r>
-          </w:p>
-        </w:tc>
-        <w:tc>
-          <w:tcPr>
-            <w:tcW w:w="2542" w:type="pct"/>
+              <w:t xml:space="preserve">Срок исполнения обязательств сторонами: </w:t>
+            </w:r>
+            <w:r>
+              <w:rPr>
+                <w:rFonts w:ascii="Times New Roman" w:hAnsi="Times New Roman" w:cs="Times New Roman"/>
+                <w:bCs/>
+                <w:iCs/>
+                <w:sz w:val="20"/>
+                <w:szCs w:val="20"/>
+                <w:lang w:val="en-US"/>
+              </w:rPr>
+              <w:t>---</w:t>
+            </w:r>
+            <w:r>
+              <w:rPr>
+                <w:rFonts w:ascii="Times New Roman" w:hAnsi="Times New Roman" w:cs="Times New Roman"/>
+                <w:bCs/>
+                <w:iCs/>
+                <w:sz w:val="20"/>
+                <w:szCs w:val="20"/>
+              </w:rPr>
+              <w:t>.</w:t>
+            </w:r>
+          </w:p>
+        </w:tc>
+        <w:tc>
+          <w:tcPr>
+            <w:tcW w:w="2559" w:type="pct"/>
             <w:gridSpan w:val="14"/>
           </w:tcPr>
           <w:p>
@@ -2618,7 +2800,25 @@
                 <w:szCs w:val="20"/>
                 <w:lang w:val="en-US"/>
               </w:rPr>
-              <w:t>Deadline for fulfillment of the obligations by the Parties: DD.MM.YYYY.</w:t>
+              <w:t xml:space="preserve">Deadline for fulfillment of the obligations by the Parties: </w:t>
+            </w:r>
+            <w:r>
+              <w:rPr>
+                <w:rFonts w:ascii="Times New Roman" w:hAnsi="Times New Roman" w:cs="Times New Roman"/>
+                <w:sz w:val="20"/>
+                <w:szCs w:val="20"/>
+                <w:lang w:val="en-US"/>
+              </w:rPr>
+              <w:t>---</w:t>
+            </w:r>
+            <w:r>
+              <w:rPr>
+                <w:rFonts w:ascii="Times New Roman" w:hAnsi="Times New Roman" w:cs="Times New Roman"/>
+                <w:sz w:val="20"/>
+                <w:szCs w:val="20"/>
+                <w:lang w:val="en-US"/>
+              </w:rPr>
+              <w:t>.</w:t>
             </w:r>
           </w:p>
         </w:tc>
@@ -2626,7 +2826,7 @@
       <w:tr>
         <w:tc>
           <w:tcPr>
-            <w:tcW w:w="2458" w:type="pct"/>
+            <w:tcW w:w="2441" w:type="pct"/>
             <w:gridSpan w:val="10"/>
           </w:tcPr>
           <w:p>
@@ -2685,7 +2885,7 @@
         </w:tc>
         <w:tc>
           <w:tcPr>
-            <w:tcW w:w="2542" w:type="pct"/>
+            <w:tcW w:w="2559" w:type="pct"/>
             <w:gridSpan w:val="14"/>
           </w:tcPr>
           <w:p>
@@ -2714,7 +2914,7 @@
       <w:tr>
         <w:tc>
           <w:tcPr>
-            <w:tcW w:w="2458" w:type="pct"/>
+            <w:tcW w:w="2441" w:type="pct"/>
             <w:gridSpan w:val="10"/>
           </w:tcPr>
           <w:p>
@@ -2731,7 +2931,7 @@
         </w:tc>
         <w:tc>
           <w:tcPr>
-            <w:tcW w:w="2542" w:type="pct"/>
+            <w:tcW w:w="2559" w:type="pct"/>
             <w:gridSpan w:val="14"/>
           </w:tcPr>
           <w:p>
@@ -2750,7 +2950,7 @@
       <w:tr>
         <w:tc>
           <w:tcPr>
-            <w:tcW w:w="2458" w:type="pct"/>
+            <w:tcW w:w="2441" w:type="pct"/>
             <w:gridSpan w:val="10"/>
           </w:tcPr>
           <w:p>
@@ -2816,7 +3016,7 @@
         </w:tc>
         <w:tc>
           <w:tcPr>
-            <w:tcW w:w="2542" w:type="pct"/>
+            <w:tcW w:w="2559" w:type="pct"/>
             <w:gridSpan w:val="14"/>
           </w:tcPr>
           <w:p>
@@ -2873,7 +3073,7 @@
       <w:tr>
         <w:tc>
           <w:tcPr>
-            <w:tcW w:w="2458" w:type="pct"/>
+            <w:tcW w:w="2441" w:type="pct"/>
             <w:gridSpan w:val="10"/>
           </w:tcPr>
           <w:p>
@@ -2982,7 +3182,7 @@
         </w:tc>
         <w:tc>
           <w:tcPr>
-            <w:tcW w:w="2542" w:type="pct"/>
+            <w:tcW w:w="2559" w:type="pct"/>
             <w:gridSpan w:val="14"/>
           </w:tcPr>
           <w:p>
@@ -3019,7 +3219,7 @@
       <w:tr>
         <w:tc>
           <w:tcPr>
-            <w:tcW w:w="2348" w:type="pct"/>
+            <w:tcW w:w="2330" w:type="pct"/>
             <w:gridSpan w:val="9"/>
             <w:tcBorders>
               <w:bottom w:val="dotted" w:sz="4" w:space="0" w:color="808080" w:themeColor="background1" w:themeShade="80"/>
@@ -3035,11 +3235,40 @@
                 <w:lang w:val="en-US"/>
               </w:rPr>
             </w:pPr>
-          </w:p>
-        </w:tc>
-        <w:tc>
-          <w:tcPr>
-            <w:tcW w:w="115" w:type="pct"/>
+            <w:r>
+              <w:rPr>
+                <w:rFonts w:ascii="Times New Roman" w:hAnsi="Times New Roman" w:cs="Times New Roman"/>
+                <w:sz w:val="20"/>
+                <w:szCs w:val="20"/>
+                <w:lang w:val="en-US"/>
+              </w:rPr>
+              <w:t xml:space="preserve">{{ </w:t>
+            </w:r>
+            <w:proofErr w:type="spellStart"/>
+            <w:r>
+              <w:rPr>
+                <w:rFonts w:ascii="Times New Roman" w:hAnsi="Times New Roman" w:cs="Times New Roman"/>
+                <w:sz w:val="20"/>
+                <w:szCs w:val="20"/>
+                <w:lang w:val="en-US"/>
+              </w:rPr>
+              <w:t>legal_address_rs</w:t>
+            </w:r>
+            <w:proofErr w:type="spellEnd"/>
+            <w:r>
+              <w:rPr>
+                <w:rFonts w:ascii="Times New Roman" w:hAnsi="Times New Roman" w:cs="Times New Roman"/>
+                <w:sz w:val="20"/>
+                <w:szCs w:val="20"/>
+                <w:lang w:val="en-US"/>
+              </w:rPr>
+              <w:t xml:space="preserve"> }}</w:t>
+            </w:r>
+          </w:p>
+        </w:tc>
+        <w:tc>
+          <w:tcPr>
+            <w:tcW w:w="114" w:type="pct"/>
             <w:gridSpan w:val="2"/>
           </w:tcPr>
           <w:p>
@@ -3056,7 +3285,7 @@
         </w:tc>
         <w:tc>
           <w:tcPr>
-            <w:tcW w:w="2537" w:type="pct"/>
+            <w:tcW w:w="2556" w:type="pct"/>
             <w:gridSpan w:val="13"/>
             <w:tcBorders>
               <w:bottom w:val="dotted" w:sz="4" w:space="0" w:color="808080" w:themeColor="background1" w:themeShade="80"/>
@@ -3072,13 +3301,42 @@
                 <w:lang w:val="en-US"/>
               </w:rPr>
             </w:pPr>
+            <w:r>
+              <w:rPr>
+                <w:rFonts w:ascii="Times New Roman" w:hAnsi="Times New Roman" w:cs="Times New Roman"/>
+                <w:sz w:val="20"/>
+                <w:szCs w:val="20"/>
+                <w:lang w:val="en-US"/>
+              </w:rPr>
+              <w:t xml:space="preserve">{{ </w:t>
+            </w:r>
+            <w:proofErr w:type="spellStart"/>
+            <w:r>
+              <w:rPr>
+                <w:rFonts w:ascii="Times New Roman" w:hAnsi="Times New Roman" w:cs="Times New Roman"/>
+                <w:sz w:val="20"/>
+                <w:szCs w:val="20"/>
+                <w:lang w:val="en-US"/>
+              </w:rPr>
+              <w:t>legal_address</w:t>
+            </w:r>
+            <w:proofErr w:type="spellEnd"/>
+            <w:r>
+              <w:rPr>
+                <w:rFonts w:ascii="Times New Roman" w:hAnsi="Times New Roman" w:cs="Times New Roman"/>
+                <w:sz w:val="20"/>
+                <w:szCs w:val="20"/>
+                <w:lang w:val="en-US"/>
+              </w:rPr>
+              <w:t xml:space="preserve"> }}</w:t>
+            </w:r>
           </w:p>
         </w:tc>
       </w:tr>
       <w:tr>
         <w:tc>
           <w:tcPr>
-            <w:tcW w:w="2348" w:type="pct"/>
+            <w:tcW w:w="2330" w:type="pct"/>
             <w:gridSpan w:val="9"/>
             <w:tcBorders>
               <w:top w:val="dotted" w:sz="4" w:space="0" w:color="808080" w:themeColor="background1" w:themeShade="80"/>
@@ -3099,7 +3357,7 @@
         </w:tc>
         <w:tc>
           <w:tcPr>
-            <w:tcW w:w="115" w:type="pct"/>
+            <w:tcW w:w="114" w:type="pct"/>
             <w:gridSpan w:val="2"/>
           </w:tcPr>
           <w:p>
@@ -3116,68 +3374,7 @@
         </w:tc>
         <w:tc>
           <w:tcPr>
-            <w:tcW w:w="2537" w:type="pct"/>
-            <w:gridSpan w:val="13"/>
-            <w:tcBorders>
-              <w:top w:val="dotted" w:sz="4" w:space="0" w:color="808080" w:themeColor="background1" w:themeShade="80"/>
-              <w:bottom w:val="dotted" w:sz="4" w:space="0" w:color="808080" w:themeColor="background1" w:themeShade="80"/>
-            </w:tcBorders>
-          </w:tcPr>
-          <w:p>
-            <w:pPr>
-              <w:jc w:val="both"/>
-              <w:rPr>
-                <w:rFonts w:ascii="Times New Roman" w:hAnsi="Times New Roman" w:cs="Times New Roman"/>
-                <w:sz w:val="20"/>
-                <w:szCs w:val="20"/>
-                <w:lang w:val="en-US"/>
-              </w:rPr>
-            </w:pPr>
-          </w:p>
-        </w:tc>
-      </w:tr>
-      <w:tr>
-        <w:tc>
-          <w:tcPr>
-            <w:tcW w:w="2348" w:type="pct"/>
-            <w:gridSpan w:val="9"/>
-            <w:tcBorders>
-              <w:top w:val="dotted" w:sz="4" w:space="0" w:color="808080" w:themeColor="background1" w:themeShade="80"/>
-              <w:bottom w:val="dotted" w:sz="4" w:space="0" w:color="808080" w:themeColor="background1" w:themeShade="80"/>
-            </w:tcBorders>
-          </w:tcPr>
-          <w:p>
-            <w:pPr>
-              <w:jc w:val="both"/>
-              <w:rPr>
-                <w:rFonts w:ascii="Times New Roman" w:hAnsi="Times New Roman" w:cs="Times New Roman"/>
-                <w:sz w:val="20"/>
-                <w:szCs w:val="20"/>
-                <w:lang w:val="en-US"/>
-              </w:rPr>
-            </w:pPr>
-          </w:p>
-        </w:tc>
-        <w:tc>
-          <w:tcPr>
-            <w:tcW w:w="115" w:type="pct"/>
-            <w:gridSpan w:val="2"/>
-          </w:tcPr>
-          <w:p>
-            <w:pPr>
-              <w:jc w:val="both"/>
-              <w:rPr>
-                <w:rFonts w:ascii="Times New Roman" w:hAnsi="Times New Roman" w:cs="Times New Roman"/>
-                <w:sz w:val="20"/>
-                <w:szCs w:val="20"/>
-                <w:lang w:val="en-US"/>
-              </w:rPr>
-            </w:pPr>
-          </w:p>
-        </w:tc>
-        <w:tc>
-          <w:tcPr>
-            <w:tcW w:w="2537" w:type="pct"/>
+            <w:tcW w:w="2556" w:type="pct"/>
             <w:gridSpan w:val="13"/>
             <w:tcBorders>
               <w:top w:val="dotted" w:sz="4" w:space="0" w:color="808080" w:themeColor="background1" w:themeShade="80"/>
@@ -3199,7 +3396,7 @@
       <w:tr>
         <w:tc>
           <w:tcPr>
-            <w:tcW w:w="2458" w:type="pct"/>
+            <w:tcW w:w="2441" w:type="pct"/>
             <w:gridSpan w:val="10"/>
           </w:tcPr>
           <w:p>
@@ -3212,11 +3409,40 @@
                 <w:lang w:val="en-US"/>
               </w:rPr>
             </w:pPr>
-          </w:p>
-        </w:tc>
-        <w:tc>
-          <w:tcPr>
-            <w:tcW w:w="2542" w:type="pct"/>
+            <w:r>
+              <w:rPr>
+                <w:rFonts w:ascii="Times New Roman" w:hAnsi="Times New Roman" w:cs="Times New Roman"/>
+                <w:sz w:val="20"/>
+                <w:szCs w:val="20"/>
+                <w:lang w:val="en-US"/>
+              </w:rPr>
+              <w:t xml:space="preserve">{{ </w:t>
+            </w:r>
+            <w:proofErr w:type="spellStart"/>
+            <w:r>
+              <w:rPr>
+                <w:rFonts w:ascii="Times New Roman" w:hAnsi="Times New Roman" w:cs="Times New Roman"/>
+                <w:sz w:val="20"/>
+                <w:szCs w:val="20"/>
+                <w:lang w:val="en-US"/>
+              </w:rPr>
+              <w:t>postal_address_rs</w:t>
+            </w:r>
+            <w:proofErr w:type="spellEnd"/>
+            <w:r>
+              <w:rPr>
+                <w:rFonts w:ascii="Times New Roman" w:hAnsi="Times New Roman" w:cs="Times New Roman"/>
+                <w:sz w:val="20"/>
+                <w:szCs w:val="20"/>
+                <w:lang w:val="en-US"/>
+              </w:rPr>
+              <w:t xml:space="preserve"> }}</w:t>
+            </w:r>
+          </w:p>
+        </w:tc>
+        <w:tc>
+          <w:tcPr>
+            <w:tcW w:w="2559" w:type="pct"/>
             <w:gridSpan w:val="14"/>
             <w:tcBorders>
               <w:top w:val="dotted" w:sz="4" w:space="0" w:color="808080" w:themeColor="background1" w:themeShade="80"/>
@@ -3401,7 +3627,7 @@
       <w:tr>
         <w:tc>
           <w:tcPr>
-            <w:tcW w:w="2458" w:type="pct"/>
+            <w:tcW w:w="2441" w:type="pct"/>
             <w:gridSpan w:val="10"/>
           </w:tcPr>
           <w:p>
@@ -3418,7 +3644,7 @@
         </w:tc>
         <w:tc>
           <w:tcPr>
-            <w:tcW w:w="2542" w:type="pct"/>
+            <w:tcW w:w="2559" w:type="pct"/>
             <w:gridSpan w:val="14"/>
             <w:tcBorders>
               <w:bottom w:val="dotted" w:sz="4" w:space="0" w:color="808080" w:themeColor="background1" w:themeShade="80"/>
@@ -3434,13 +3660,42 @@
                 <w:lang w:val="en-US"/>
               </w:rPr>
             </w:pPr>
+            <w:r>
+              <w:rPr>
+                <w:rFonts w:ascii="Times New Roman" w:hAnsi="Times New Roman" w:cs="Times New Roman"/>
+                <w:sz w:val="20"/>
+                <w:szCs w:val="20"/>
+                <w:lang w:val="en-US"/>
+              </w:rPr>
+              <w:t xml:space="preserve">{{ </w:t>
+            </w:r>
+            <w:proofErr w:type="spellStart"/>
+            <w:r>
+              <w:rPr>
+                <w:rFonts w:ascii="Times New Roman" w:hAnsi="Times New Roman" w:cs="Times New Roman"/>
+                <w:sz w:val="20"/>
+                <w:szCs w:val="20"/>
+                <w:lang w:val="en-US"/>
+              </w:rPr>
+              <w:t>postal_address</w:t>
+            </w:r>
+            <w:proofErr w:type="spellEnd"/>
+            <w:r>
+              <w:rPr>
+                <w:rFonts w:ascii="Times New Roman" w:hAnsi="Times New Roman" w:cs="Times New Roman"/>
+                <w:sz w:val="20"/>
+                <w:szCs w:val="20"/>
+                <w:lang w:val="en-US"/>
+              </w:rPr>
+              <w:t xml:space="preserve"> }}</w:t>
+            </w:r>
           </w:p>
         </w:tc>
       </w:tr>
       <w:tr>
         <w:tc>
           <w:tcPr>
-            <w:tcW w:w="2458" w:type="pct"/>
+            <w:tcW w:w="2441" w:type="pct"/>
             <w:gridSpan w:val="10"/>
           </w:tcPr>
           <w:p>
@@ -3457,47 +3712,7 @@
         </w:tc>
         <w:tc>
           <w:tcPr>
-            <w:tcW w:w="2542" w:type="pct"/>
-            <w:gridSpan w:val="14"/>
-            <w:tcBorders>
-              <w:top w:val="dotted" w:sz="4" w:space="0" w:color="808080" w:themeColor="background1" w:themeShade="80"/>
-              <w:bottom w:val="dotted" w:sz="4" w:space="0" w:color="808080" w:themeColor="background1" w:themeShade="80"/>
-            </w:tcBorders>
-          </w:tcPr>
-          <w:p>
-            <w:pPr>
-              <w:jc w:val="both"/>
-              <w:rPr>
-                <w:rFonts w:ascii="Times New Roman" w:hAnsi="Times New Roman" w:cs="Times New Roman"/>
-                <w:sz w:val="20"/>
-                <w:szCs w:val="20"/>
-                <w:lang w:val="en-US"/>
-              </w:rPr>
-            </w:pPr>
-          </w:p>
-        </w:tc>
-      </w:tr>
-      <w:tr>
-        <w:tc>
-          <w:tcPr>
-            <w:tcW w:w="2458" w:type="pct"/>
-            <w:gridSpan w:val="10"/>
-          </w:tcPr>
-          <w:p>
-            <w:pPr>
-              <w:jc w:val="both"/>
-              <w:rPr>
-                <w:rFonts w:ascii="Times New Roman" w:hAnsi="Times New Roman" w:cs="Times New Roman"/>
-                <w:sz w:val="20"/>
-                <w:szCs w:val="20"/>
-                <w:lang w:val="en-US"/>
-              </w:rPr>
-            </w:pPr>
-          </w:p>
-        </w:tc>
-        <w:tc>
-          <w:tcPr>
-            <w:tcW w:w="2542" w:type="pct"/>
+            <w:tcW w:w="2559" w:type="pct"/>
             <w:gridSpan w:val="14"/>
             <w:tcBorders>
               <w:top w:val="dotted" w:sz="4" w:space="0" w:color="808080" w:themeColor="background1" w:themeShade="80"/>
@@ -3519,7 +3734,7 @@
       <w:tr>
         <w:tc>
           <w:tcPr>
-            <w:tcW w:w="793" w:type="pct"/>
+            <w:tcW w:w="781" w:type="pct"/>
             <w:gridSpan w:val="4"/>
           </w:tcPr>
           <w:p>
@@ -3574,7 +3789,7 @@
         </w:tc>
         <w:tc>
           <w:tcPr>
-            <w:tcW w:w="1555" w:type="pct"/>
+            <w:tcW w:w="1549" w:type="pct"/>
             <w:gridSpan w:val="5"/>
             <w:tcBorders>
               <w:bottom w:val="dotted" w:sz="4" w:space="0" w:color="808080" w:themeColor="background1" w:themeShade="80"/>
@@ -3590,11 +3805,40 @@
                 <w:lang w:val="en-US"/>
               </w:rPr>
             </w:pPr>
-          </w:p>
-        </w:tc>
-        <w:tc>
-          <w:tcPr>
-            <w:tcW w:w="115" w:type="pct"/>
+            <w:r>
+              <w:rPr>
+                <w:rFonts w:ascii="Times New Roman" w:hAnsi="Times New Roman" w:cs="Times New Roman"/>
+                <w:sz w:val="20"/>
+                <w:szCs w:val="20"/>
+                <w:lang w:val="en-US"/>
+              </w:rPr>
+              <w:t xml:space="preserve">{{ </w:t>
+            </w:r>
+            <w:proofErr w:type="spellStart"/>
+            <w:r>
+              <w:rPr>
+                <w:rFonts w:ascii="Times New Roman" w:hAnsi="Times New Roman" w:cs="Times New Roman"/>
+                <w:sz w:val="20"/>
+                <w:szCs w:val="20"/>
+                <w:lang w:val="en-US"/>
+              </w:rPr>
+              <w:t>inn_rs</w:t>
+            </w:r>
+            <w:proofErr w:type="spellEnd"/>
+            <w:r>
+              <w:rPr>
+                <w:rFonts w:ascii="Times New Roman" w:hAnsi="Times New Roman" w:cs="Times New Roman"/>
+                <w:sz w:val="20"/>
+                <w:szCs w:val="20"/>
+                <w:lang w:val="en-US"/>
+              </w:rPr>
+              <w:t xml:space="preserve"> }}</w:t>
+            </w:r>
+          </w:p>
+        </w:tc>
+        <w:tc>
+          <w:tcPr>
+            <w:tcW w:w="114" w:type="pct"/>
             <w:gridSpan w:val="2"/>
           </w:tcPr>
           <w:p>
@@ -3611,7 +3855,7 @@
         </w:tc>
         <w:tc>
           <w:tcPr>
-            <w:tcW w:w="798" w:type="pct"/>
+            <w:tcW w:w="794" w:type="pct"/>
             <w:gridSpan w:val="3"/>
           </w:tcPr>
           <w:p>
@@ -3673,7 +3917,7 @@
         </w:tc>
         <w:tc>
           <w:tcPr>
-            <w:tcW w:w="1739" w:type="pct"/>
+            <w:tcW w:w="1761" w:type="pct"/>
             <w:gridSpan w:val="10"/>
             <w:tcBorders>
               <w:bottom w:val="dotted" w:sz="4" w:space="0" w:color="808080" w:themeColor="background1" w:themeShade="80"/>
@@ -3689,13 +3933,22 @@
                 <w:lang w:val="en-US"/>
               </w:rPr>
             </w:pPr>
+            <w:r>
+              <w:rPr>
+                <w:rFonts w:ascii="Times New Roman" w:hAnsi="Times New Roman" w:cs="Times New Roman"/>
+                <w:sz w:val="20"/>
+                <w:szCs w:val="20"/>
+                <w:lang w:val="en-US"/>
+              </w:rPr>
+              <w:t>{{ inn }}</w:t>
+            </w:r>
           </w:p>
         </w:tc>
       </w:tr>
       <w:tr>
         <w:tc>
           <w:tcPr>
-            <w:tcW w:w="793" w:type="pct"/>
+            <w:tcW w:w="781" w:type="pct"/>
             <w:gridSpan w:val="4"/>
           </w:tcPr>
           <w:p>
@@ -3750,7 +4003,7 @@
         </w:tc>
         <w:tc>
           <w:tcPr>
-            <w:tcW w:w="1555" w:type="pct"/>
+            <w:tcW w:w="1549" w:type="pct"/>
             <w:gridSpan w:val="5"/>
             <w:tcBorders>
               <w:top w:val="dotted" w:sz="4" w:space="0" w:color="808080" w:themeColor="background1" w:themeShade="80"/>
@@ -3767,11 +4020,40 @@
                 <w:lang w:val="en-US"/>
               </w:rPr>
             </w:pPr>
-          </w:p>
-        </w:tc>
-        <w:tc>
-          <w:tcPr>
-            <w:tcW w:w="115" w:type="pct"/>
+            <w:r>
+              <w:rPr>
+                <w:rFonts w:ascii="Times New Roman" w:hAnsi="Times New Roman" w:cs="Times New Roman"/>
+                <w:sz w:val="20"/>
+                <w:szCs w:val="20"/>
+                <w:lang w:val="en-US"/>
+              </w:rPr>
+              <w:t xml:space="preserve">{{ </w:t>
+            </w:r>
+            <w:proofErr w:type="spellStart"/>
+            <w:r>
+              <w:rPr>
+                <w:rFonts w:ascii="Times New Roman" w:hAnsi="Times New Roman" w:cs="Times New Roman"/>
+                <w:sz w:val="20"/>
+                <w:szCs w:val="20"/>
+                <w:lang w:val="en-US"/>
+              </w:rPr>
+              <w:t>kpp_rs</w:t>
+            </w:r>
+            <w:proofErr w:type="spellEnd"/>
+            <w:r>
+              <w:rPr>
+                <w:rFonts w:ascii="Times New Roman" w:hAnsi="Times New Roman" w:cs="Times New Roman"/>
+                <w:sz w:val="20"/>
+                <w:szCs w:val="20"/>
+                <w:lang w:val="en-US"/>
+              </w:rPr>
+              <w:t xml:space="preserve"> }}</w:t>
+            </w:r>
+          </w:p>
+        </w:tc>
+        <w:tc>
+          <w:tcPr>
+            <w:tcW w:w="114" w:type="pct"/>
             <w:gridSpan w:val="2"/>
           </w:tcPr>
           <w:p>
@@ -3788,7 +4070,7 @@
         </w:tc>
         <w:tc>
           <w:tcPr>
-            <w:tcW w:w="798" w:type="pct"/>
+            <w:tcW w:w="794" w:type="pct"/>
             <w:gridSpan w:val="3"/>
           </w:tcPr>
           <w:p>
@@ -3852,7 +4134,7 @@
         </w:tc>
         <w:tc>
           <w:tcPr>
-            <w:tcW w:w="1739" w:type="pct"/>
+            <w:tcW w:w="1761" w:type="pct"/>
             <w:gridSpan w:val="10"/>
             <w:tcBorders>
               <w:top w:val="dotted" w:sz="4" w:space="0" w:color="808080" w:themeColor="background1" w:themeShade="80"/>
@@ -3869,13 +4151,42 @@
                 <w:lang w:val="en-US"/>
               </w:rPr>
             </w:pPr>
+            <w:r>
+              <w:rPr>
+                <w:rFonts w:ascii="Times New Roman" w:hAnsi="Times New Roman" w:cs="Times New Roman"/>
+                <w:sz w:val="20"/>
+                <w:szCs w:val="20"/>
+                <w:lang w:val="en-US"/>
+              </w:rPr>
+              <w:t xml:space="preserve">{{ </w:t>
+            </w:r>
+            <w:proofErr w:type="spellStart"/>
+            <w:r>
+              <w:rPr>
+                <w:rFonts w:ascii="Times New Roman" w:hAnsi="Times New Roman" w:cs="Times New Roman"/>
+                <w:sz w:val="20"/>
+                <w:szCs w:val="20"/>
+                <w:lang w:val="en-US"/>
+              </w:rPr>
+              <w:t>kpp</w:t>
+            </w:r>
+            <w:proofErr w:type="spellEnd"/>
+            <w:r>
+              <w:rPr>
+                <w:rFonts w:ascii="Times New Roman" w:hAnsi="Times New Roman" w:cs="Times New Roman"/>
+                <w:sz w:val="20"/>
+                <w:szCs w:val="20"/>
+                <w:lang w:val="en-US"/>
+              </w:rPr>
+              <w:t xml:space="preserve"> }}</w:t>
+            </w:r>
           </w:p>
         </w:tc>
       </w:tr>
       <w:tr>
         <w:tc>
           <w:tcPr>
-            <w:tcW w:w="793" w:type="pct"/>
+            <w:tcW w:w="781" w:type="pct"/>
             <w:gridSpan w:val="4"/>
           </w:tcPr>
           <w:p>
@@ -3930,7 +4241,7 @@
         </w:tc>
         <w:tc>
           <w:tcPr>
-            <w:tcW w:w="1555" w:type="pct"/>
+            <w:tcW w:w="1549" w:type="pct"/>
             <w:gridSpan w:val="5"/>
             <w:tcBorders>
               <w:top w:val="dotted" w:sz="4" w:space="0" w:color="808080" w:themeColor="background1" w:themeShade="80"/>
@@ -3947,11 +4258,40 @@
                 <w:lang w:val="en-US"/>
               </w:rPr>
             </w:pPr>
-          </w:p>
-        </w:tc>
-        <w:tc>
-          <w:tcPr>
-            <w:tcW w:w="115" w:type="pct"/>
+            <w:r>
+              <w:rPr>
+                <w:rFonts w:ascii="Times New Roman" w:hAnsi="Times New Roman" w:cs="Times New Roman"/>
+                <w:sz w:val="20"/>
+                <w:szCs w:val="20"/>
+                <w:lang w:val="en-US"/>
+              </w:rPr>
+              <w:t xml:space="preserve">{{ </w:t>
+            </w:r>
+            <w:proofErr w:type="spellStart"/>
+            <w:r>
+              <w:rPr>
+                <w:rFonts w:ascii="Times New Roman" w:hAnsi="Times New Roman" w:cs="Times New Roman"/>
+                <w:sz w:val="20"/>
+                <w:szCs w:val="20"/>
+                <w:lang w:val="en-US"/>
+              </w:rPr>
+              <w:t>ogrn_rs</w:t>
+            </w:r>
+            <w:proofErr w:type="spellEnd"/>
+            <w:r>
+              <w:rPr>
+                <w:rFonts w:ascii="Times New Roman" w:hAnsi="Times New Roman" w:cs="Times New Roman"/>
+                <w:sz w:val="20"/>
+                <w:szCs w:val="20"/>
+                <w:lang w:val="en-US"/>
+              </w:rPr>
+              <w:t xml:space="preserve"> }}</w:t>
+            </w:r>
+          </w:p>
+        </w:tc>
+        <w:tc>
+          <w:tcPr>
+            <w:tcW w:w="114" w:type="pct"/>
             <w:gridSpan w:val="2"/>
           </w:tcPr>
           <w:p>
@@ -3968,7 +4308,7 @@
         </w:tc>
         <w:tc>
           <w:tcPr>
-            <w:tcW w:w="798" w:type="pct"/>
+            <w:tcW w:w="794" w:type="pct"/>
             <w:gridSpan w:val="3"/>
           </w:tcPr>
           <w:p>
@@ -4032,7 +4372,7 @@
         </w:tc>
         <w:tc>
           <w:tcPr>
-            <w:tcW w:w="1739" w:type="pct"/>
+            <w:tcW w:w="1761" w:type="pct"/>
             <w:gridSpan w:val="10"/>
             <w:tcBorders>
               <w:top w:val="dotted" w:sz="4" w:space="0" w:color="808080" w:themeColor="background1" w:themeShade="80"/>
@@ -4049,13 +4389,42 @@
                 <w:lang w:val="en-US"/>
               </w:rPr>
             </w:pPr>
+            <w:r>
+              <w:rPr>
+                <w:rFonts w:ascii="Times New Roman" w:hAnsi="Times New Roman" w:cs="Times New Roman"/>
+                <w:sz w:val="20"/>
+                <w:szCs w:val="20"/>
+                <w:lang w:val="en-US"/>
+              </w:rPr>
+              <w:t xml:space="preserve">{{ </w:t>
+            </w:r>
+            <w:proofErr w:type="spellStart"/>
+            <w:r>
+              <w:rPr>
+                <w:rFonts w:ascii="Times New Roman" w:hAnsi="Times New Roman" w:cs="Times New Roman"/>
+                <w:sz w:val="20"/>
+                <w:szCs w:val="20"/>
+                <w:lang w:val="en-US"/>
+              </w:rPr>
+              <w:t>ogrn</w:t>
+            </w:r>
+            <w:proofErr w:type="spellEnd"/>
+            <w:r>
+              <w:rPr>
+                <w:rFonts w:ascii="Times New Roman" w:hAnsi="Times New Roman" w:cs="Times New Roman"/>
+                <w:sz w:val="20"/>
+                <w:szCs w:val="20"/>
+                <w:lang w:val="en-US"/>
+              </w:rPr>
+              <w:t xml:space="preserve"> }}</w:t>
+            </w:r>
           </w:p>
         </w:tc>
       </w:tr>
       <w:tr>
         <w:tc>
           <w:tcPr>
-            <w:tcW w:w="793" w:type="pct"/>
+            <w:tcW w:w="781" w:type="pct"/>
             <w:gridSpan w:val="4"/>
           </w:tcPr>
           <w:p>
@@ -4119,7 +4488,7 @@
         </w:tc>
         <w:tc>
           <w:tcPr>
-            <w:tcW w:w="1555" w:type="pct"/>
+            <w:tcW w:w="1549" w:type="pct"/>
             <w:gridSpan w:val="5"/>
             <w:tcBorders>
               <w:top w:val="dotted" w:sz="4" w:space="0" w:color="808080" w:themeColor="background1" w:themeShade="80"/>
@@ -4136,11 +4505,20 @@
                 <w:lang w:val="en-US"/>
               </w:rPr>
             </w:pPr>
-          </w:p>
-        </w:tc>
-        <w:tc>
-          <w:tcPr>
-            <w:tcW w:w="115" w:type="pct"/>
+            <w:r>
+              <w:rPr>
+                <w:rFonts w:ascii="Times New Roman" w:hAnsi="Times New Roman" w:cs="Times New Roman"/>
+                <w:sz w:val="20"/>
+                <w:szCs w:val="20"/>
+                <w:lang w:val="en-US"/>
+              </w:rPr>
+              <w:t>---</w:t>
+            </w:r>
+          </w:p>
+        </w:tc>
+        <w:tc>
+          <w:tcPr>
+            <w:tcW w:w="114" w:type="pct"/>
             <w:gridSpan w:val="2"/>
           </w:tcPr>
           <w:p>
@@ -4157,7 +4535,7 @@
         </w:tc>
         <w:tc>
           <w:tcPr>
-            <w:tcW w:w="798" w:type="pct"/>
+            <w:tcW w:w="794" w:type="pct"/>
             <w:gridSpan w:val="3"/>
           </w:tcPr>
           <w:p>
@@ -4221,7 +4599,7 @@
         </w:tc>
         <w:tc>
           <w:tcPr>
-            <w:tcW w:w="1739" w:type="pct"/>
+            <w:tcW w:w="1761" w:type="pct"/>
             <w:gridSpan w:val="10"/>
             <w:tcBorders>
               <w:top w:val="dotted" w:sz="4" w:space="0" w:color="808080" w:themeColor="background1" w:themeShade="80"/>
@@ -4238,13 +4616,22 @@
                 <w:lang w:val="en-US"/>
               </w:rPr>
             </w:pPr>
+            <w:r>
+              <w:rPr>
+                <w:rFonts w:ascii="Times New Roman" w:hAnsi="Times New Roman" w:cs="Times New Roman"/>
+                <w:sz w:val="20"/>
+                <w:szCs w:val="20"/>
+                <w:lang w:val="en-US"/>
+              </w:rPr>
+              <w:t>---</w:t>
+            </w:r>
           </w:p>
         </w:tc>
       </w:tr>
       <w:tr>
         <w:tc>
           <w:tcPr>
-            <w:tcW w:w="793" w:type="pct"/>
+            <w:tcW w:w="781" w:type="pct"/>
             <w:gridSpan w:val="4"/>
           </w:tcPr>
           <w:p>
@@ -4308,7 +4695,7 @@
         </w:tc>
         <w:tc>
           <w:tcPr>
-            <w:tcW w:w="1555" w:type="pct"/>
+            <w:tcW w:w="1549" w:type="pct"/>
             <w:gridSpan w:val="5"/>
             <w:tcBorders>
               <w:top w:val="dotted" w:sz="4" w:space="0" w:color="808080" w:themeColor="background1" w:themeShade="80"/>
@@ -4325,11 +4712,40 @@
                 <w:lang w:val="en-US"/>
               </w:rPr>
             </w:pPr>
-          </w:p>
-        </w:tc>
-        <w:tc>
-          <w:tcPr>
-            <w:tcW w:w="115" w:type="pct"/>
+            <w:r>
+              <w:rPr>
+                <w:rFonts w:ascii="Times New Roman" w:hAnsi="Times New Roman" w:cs="Times New Roman"/>
+                <w:sz w:val="20"/>
+                <w:szCs w:val="20"/>
+                <w:lang w:val="en-US"/>
+              </w:rPr>
+              <w:t xml:space="preserve">{{ </w:t>
+            </w:r>
+            <w:proofErr w:type="spellStart"/>
+            <w:r>
+              <w:rPr>
+                <w:rFonts w:ascii="Times New Roman" w:hAnsi="Times New Roman" w:cs="Times New Roman"/>
+                <w:sz w:val="20"/>
+                <w:szCs w:val="20"/>
+                <w:lang w:val="en-US"/>
+              </w:rPr>
+              <w:t>phone_number_rs</w:t>
+            </w:r>
+            <w:proofErr w:type="spellEnd"/>
+            <w:r>
+              <w:rPr>
+                <w:rFonts w:ascii="Times New Roman" w:hAnsi="Times New Roman" w:cs="Times New Roman"/>
+                <w:sz w:val="20"/>
+                <w:szCs w:val="20"/>
+                <w:lang w:val="en-US"/>
+              </w:rPr>
+              <w:t xml:space="preserve"> }}</w:t>
+            </w:r>
+          </w:p>
+        </w:tc>
+        <w:tc>
+          <w:tcPr>
+            <w:tcW w:w="114" w:type="pct"/>
             <w:gridSpan w:val="2"/>
           </w:tcPr>
           <w:p>
@@ -4346,7 +4762,7 @@
         </w:tc>
         <w:tc>
           <w:tcPr>
-            <w:tcW w:w="798" w:type="pct"/>
+            <w:tcW w:w="794" w:type="pct"/>
             <w:gridSpan w:val="3"/>
           </w:tcPr>
           <w:p>
@@ -4410,7 +4826,7 @@
         </w:tc>
         <w:tc>
           <w:tcPr>
-            <w:tcW w:w="1739" w:type="pct"/>
+            <w:tcW w:w="1761" w:type="pct"/>
             <w:gridSpan w:val="10"/>
             <w:tcBorders>
               <w:top w:val="dotted" w:sz="4" w:space="0" w:color="808080" w:themeColor="background1" w:themeShade="80"/>
@@ -4427,13 +4843,42 @@
                 <w:lang w:val="en-US"/>
               </w:rPr>
             </w:pPr>
+            <w:r>
+              <w:rPr>
+                <w:rFonts w:ascii="Times New Roman" w:hAnsi="Times New Roman" w:cs="Times New Roman"/>
+                <w:sz w:val="20"/>
+                <w:szCs w:val="20"/>
+                <w:lang w:val="en-US"/>
+              </w:rPr>
+              <w:t xml:space="preserve">{{ </w:t>
+            </w:r>
+            <w:proofErr w:type="spellStart"/>
+            <w:r>
+              <w:rPr>
+                <w:rFonts w:ascii="Times New Roman" w:hAnsi="Times New Roman" w:cs="Times New Roman"/>
+                <w:sz w:val="20"/>
+                <w:szCs w:val="20"/>
+                <w:lang w:val="en-US"/>
+              </w:rPr>
+              <w:t>phone_number</w:t>
+            </w:r>
+            <w:proofErr w:type="spellEnd"/>
+            <w:r>
+              <w:rPr>
+                <w:rFonts w:ascii="Times New Roman" w:hAnsi="Times New Roman" w:cs="Times New Roman"/>
+                <w:sz w:val="20"/>
+                <w:szCs w:val="20"/>
+                <w:lang w:val="en-US"/>
+              </w:rPr>
+              <w:t xml:space="preserve"> }}</w:t>
+            </w:r>
           </w:p>
         </w:tc>
       </w:tr>
       <w:tr>
         <w:tc>
           <w:tcPr>
-            <w:tcW w:w="793" w:type="pct"/>
+            <w:tcW w:w="781" w:type="pct"/>
             <w:gridSpan w:val="4"/>
           </w:tcPr>
           <w:p>
@@ -4459,7 +4904,7 @@
         </w:tc>
         <w:tc>
           <w:tcPr>
-            <w:tcW w:w="1555" w:type="pct"/>
+            <w:tcW w:w="1549" w:type="pct"/>
             <w:gridSpan w:val="5"/>
             <w:tcBorders>
               <w:top w:val="dotted" w:sz="4" w:space="0" w:color="808080" w:themeColor="background1" w:themeShade="80"/>
@@ -4476,11 +4921,40 @@
                 <w:lang w:val="en-US"/>
               </w:rPr>
             </w:pPr>
-          </w:p>
-        </w:tc>
-        <w:tc>
-          <w:tcPr>
-            <w:tcW w:w="115" w:type="pct"/>
+            <w:r>
+              <w:rPr>
+                <w:rFonts w:ascii="Times New Roman" w:hAnsi="Times New Roman" w:cs="Times New Roman"/>
+                <w:sz w:val="20"/>
+                <w:szCs w:val="20"/>
+                <w:lang w:val="en-US"/>
+              </w:rPr>
+              <w:t xml:space="preserve">{{ </w:t>
+            </w:r>
+            <w:proofErr w:type="spellStart"/>
+            <w:r>
+              <w:rPr>
+                <w:rFonts w:ascii="Times New Roman" w:hAnsi="Times New Roman" w:cs="Times New Roman"/>
+                <w:sz w:val="20"/>
+                <w:szCs w:val="20"/>
+                <w:lang w:val="en-US"/>
+              </w:rPr>
+              <w:t>email_rs</w:t>
+            </w:r>
+            <w:proofErr w:type="spellEnd"/>
+            <w:r>
+              <w:rPr>
+                <w:rFonts w:ascii="Times New Roman" w:hAnsi="Times New Roman" w:cs="Times New Roman"/>
+                <w:sz w:val="20"/>
+                <w:szCs w:val="20"/>
+                <w:lang w:val="en-US"/>
+              </w:rPr>
+              <w:t xml:space="preserve"> }}</w:t>
+            </w:r>
+          </w:p>
+        </w:tc>
+        <w:tc>
+          <w:tcPr>
+            <w:tcW w:w="114" w:type="pct"/>
             <w:gridSpan w:val="2"/>
           </w:tcPr>
           <w:p>
@@ -4497,7 +4971,7 @@
         </w:tc>
         <w:tc>
           <w:tcPr>
-            <w:tcW w:w="798" w:type="pct"/>
+            <w:tcW w:w="794" w:type="pct"/>
             <w:gridSpan w:val="3"/>
           </w:tcPr>
           <w:p>
@@ -4523,7 +4997,7 @@
         </w:tc>
         <w:tc>
           <w:tcPr>
-            <w:tcW w:w="1739" w:type="pct"/>
+            <w:tcW w:w="1761" w:type="pct"/>
             <w:gridSpan w:val="10"/>
             <w:tcBorders>
               <w:top w:val="dotted" w:sz="4" w:space="0" w:color="808080" w:themeColor="background1" w:themeShade="80"/>
@@ -4540,13 +5014,22 @@
                 <w:lang w:val="en-US"/>
               </w:rPr>
             </w:pPr>
+            <w:r>
+              <w:rPr>
+                <w:rFonts w:ascii="Times New Roman" w:hAnsi="Times New Roman" w:cs="Times New Roman"/>
+                <w:sz w:val="20"/>
+                <w:szCs w:val="20"/>
+                <w:lang w:val="en-US"/>
+              </w:rPr>
+              <w:t>{{ email }}</w:t>
+            </w:r>
           </w:p>
         </w:tc>
       </w:tr>
       <w:tr>
         <w:tc>
           <w:tcPr>
-            <w:tcW w:w="2458" w:type="pct"/>
+            <w:tcW w:w="2441" w:type="pct"/>
             <w:gridSpan w:val="10"/>
           </w:tcPr>
           <w:p>
@@ -4609,7 +5092,7 @@
         </w:tc>
         <w:tc>
           <w:tcPr>
-            <w:tcW w:w="2542" w:type="pct"/>
+            <w:tcW w:w="2559" w:type="pct"/>
             <w:gridSpan w:val="14"/>
           </w:tcPr>
           <w:p>
@@ -4674,7 +5157,7 @@
       <w:tr>
         <w:tc>
           <w:tcPr>
-            <w:tcW w:w="2458" w:type="pct"/>
+            <w:tcW w:w="2441" w:type="pct"/>
             <w:gridSpan w:val="10"/>
           </w:tcPr>
           <w:p>
@@ -4687,11 +5170,40 @@
                 <w:lang w:val="en-US"/>
               </w:rPr>
             </w:pPr>
-          </w:p>
-        </w:tc>
-        <w:tc>
-          <w:tcPr>
-            <w:tcW w:w="2542" w:type="pct"/>
+            <w:r>
+              <w:rPr>
+                <w:rFonts w:ascii="Times New Roman" w:hAnsi="Times New Roman" w:cs="Times New Roman"/>
+                <w:sz w:val="20"/>
+                <w:szCs w:val="20"/>
+                <w:lang w:val="en-US"/>
+              </w:rPr>
+              <w:t xml:space="preserve">{{ </w:t>
+            </w:r>
+            <w:proofErr w:type="spellStart"/>
+            <w:r>
+              <w:rPr>
+                <w:rFonts w:ascii="Times New Roman" w:hAnsi="Times New Roman" w:cs="Times New Roman"/>
+                <w:sz w:val="20"/>
+                <w:szCs w:val="20"/>
+                <w:lang w:val="en-US"/>
+              </w:rPr>
+              <w:t>payment_account_rs</w:t>
+            </w:r>
+            <w:proofErr w:type="spellEnd"/>
+            <w:r>
+              <w:rPr>
+                <w:rFonts w:ascii="Times New Roman" w:hAnsi="Times New Roman" w:cs="Times New Roman"/>
+                <w:sz w:val="20"/>
+                <w:szCs w:val="20"/>
+                <w:lang w:val="en-US"/>
+              </w:rPr>
+              <w:t xml:space="preserve"> }}</w:t>
+            </w:r>
+          </w:p>
+        </w:tc>
+        <w:tc>
+          <w:tcPr>
+            <w:tcW w:w="2559" w:type="pct"/>
             <w:gridSpan w:val="14"/>
           </w:tcPr>
           <w:p>
@@ -4704,13 +5216,42 @@
                 <w:lang w:val="en-US"/>
               </w:rPr>
             </w:pPr>
+            <w:r>
+              <w:rPr>
+                <w:rFonts w:ascii="Times New Roman" w:hAnsi="Times New Roman" w:cs="Times New Roman"/>
+                <w:sz w:val="20"/>
+                <w:szCs w:val="20"/>
+                <w:lang w:val="en-US"/>
+              </w:rPr>
+              <w:t xml:space="preserve">{{ </w:t>
+            </w:r>
+            <w:proofErr w:type="spellStart"/>
+            <w:r>
+              <w:rPr>
+                <w:rFonts w:ascii="Times New Roman" w:hAnsi="Times New Roman" w:cs="Times New Roman"/>
+                <w:sz w:val="20"/>
+                <w:szCs w:val="20"/>
+                <w:lang w:val="en-US"/>
+              </w:rPr>
+              <w:t>payment_account</w:t>
+            </w:r>
+            <w:proofErr w:type="spellEnd"/>
+            <w:r>
+              <w:rPr>
+                <w:rFonts w:ascii="Times New Roman" w:hAnsi="Times New Roman" w:cs="Times New Roman"/>
+                <w:sz w:val="20"/>
+                <w:szCs w:val="20"/>
+                <w:lang w:val="en-US"/>
+              </w:rPr>
+              <w:t xml:space="preserve"> }}</w:t>
+            </w:r>
           </w:p>
         </w:tc>
       </w:tr>
       <w:tr>
         <w:tc>
           <w:tcPr>
-            <w:tcW w:w="2458" w:type="pct"/>
+            <w:tcW w:w="2441" w:type="pct"/>
             <w:gridSpan w:val="10"/>
           </w:tcPr>
           <w:p>
@@ -4727,7 +5268,7 @@
         </w:tc>
         <w:tc>
           <w:tcPr>
-            <w:tcW w:w="2542" w:type="pct"/>
+            <w:tcW w:w="2559" w:type="pct"/>
             <w:gridSpan w:val="14"/>
           </w:tcPr>
           <w:p>
@@ -4746,7 +5287,7 @@
       <w:tr>
         <w:tc>
           <w:tcPr>
-            <w:tcW w:w="2458" w:type="pct"/>
+            <w:tcW w:w="2441" w:type="pct"/>
             <w:gridSpan w:val="10"/>
           </w:tcPr>
           <w:p>
@@ -4763,7 +5304,7 @@
         </w:tc>
         <w:tc>
           <w:tcPr>
-            <w:tcW w:w="2542" w:type="pct"/>
+            <w:tcW w:w="2559" w:type="pct"/>
             <w:gridSpan w:val="14"/>
           </w:tcPr>
           <w:p>
@@ -4782,7 +5323,7 @@
       <w:tr>
         <w:tc>
           <w:tcPr>
-            <w:tcW w:w="2458" w:type="pct"/>
+            <w:tcW w:w="2441" w:type="pct"/>
             <w:gridSpan w:val="10"/>
           </w:tcPr>
           <w:p>
@@ -4799,7 +5340,7 @@
         </w:tc>
         <w:tc>
           <w:tcPr>
-            <w:tcW w:w="2542" w:type="pct"/>
+            <w:tcW w:w="2559" w:type="pct"/>
             <w:gridSpan w:val="14"/>
           </w:tcPr>
           <w:p>
@@ -4821,7 +5362,7 @@
         </w:trPr>
         <w:tc>
           <w:tcPr>
-            <w:tcW w:w="895" w:type="pct"/>
+            <w:tcW w:w="882" w:type="pct"/>
             <w:gridSpan w:val="5"/>
             <w:tcBorders>
               <w:bottom w:val="single" w:sz="4" w:space="0" w:color="auto"/>
@@ -4839,7 +5380,7 @@
         </w:tc>
         <w:tc>
           <w:tcPr>
-            <w:tcW w:w="142" w:type="pct"/>
+            <w:tcW w:w="141" w:type="pct"/>
             <w:vAlign w:val="bottom"/>
           </w:tcPr>
           <w:p>
@@ -4854,7 +5395,7 @@
         </w:tc>
         <w:tc>
           <w:tcPr>
-            <w:tcW w:w="1311" w:type="pct"/>
+            <w:tcW w:w="1307" w:type="pct"/>
             <w:gridSpan w:val="3"/>
             <w:tcBorders>
               <w:bottom w:val="single" w:sz="4" w:space="0" w:color="auto"/>
@@ -4869,11 +5410,34 @@
                 <w:lang w:val="en-US"/>
               </w:rPr>
             </w:pPr>
-          </w:p>
-        </w:tc>
-        <w:tc>
-          <w:tcPr>
-            <w:tcW w:w="115" w:type="pct"/>
+            <w:r>
+              <w:rPr>
+                <w:rFonts w:ascii="Times New Roman" w:hAnsi="Times New Roman" w:cs="Times New Roman"/>
+                <w:lang w:val="en-US"/>
+              </w:rPr>
+              <w:t xml:space="preserve">{{ </w:t>
+            </w:r>
+            <w:proofErr w:type="spellStart"/>
+            <w:r>
+              <w:rPr>
+                <w:rFonts w:ascii="Times New Roman" w:hAnsi="Times New Roman" w:cs="Times New Roman"/>
+                <w:lang w:val="en-US"/>
+              </w:rPr>
+              <w:t>register_signer</w:t>
+            </w:r>
+            <w:proofErr w:type="spellEnd"/>
+            <w:r>
+              <w:rPr>
+                <w:rFonts w:ascii="Times New Roman" w:hAnsi="Times New Roman" w:cs="Times New Roman"/>
+                <w:lang w:val="en-US"/>
+              </w:rPr>
+              <w:t xml:space="preserve"> }}</w:t>
+            </w:r>
+          </w:p>
+        </w:tc>
+        <w:tc>
+          <w:tcPr>
+            <w:tcW w:w="114" w:type="pct"/>
             <w:gridSpan w:val="2"/>
             <w:vAlign w:val="bottom"/>
           </w:tcPr>
@@ -4889,7 +5453,7 @@
         </w:tc>
         <w:tc>
           <w:tcPr>
-            <w:tcW w:w="1030" w:type="pct"/>
+            <w:tcW w:w="1021" w:type="pct"/>
             <w:gridSpan w:val="6"/>
             <w:tcBorders>
               <w:bottom w:val="single" w:sz="4" w:space="0" w:color="auto"/>
@@ -4908,7 +5472,7 @@
         </w:tc>
         <w:tc>
           <w:tcPr>
-            <w:tcW w:w="154" w:type="pct"/>
+            <w:tcW w:w="152" w:type="pct"/>
             <w:gridSpan w:val="2"/>
             <w:vAlign w:val="bottom"/>
           </w:tcPr>
@@ -4924,7 +5488,7 @@
         </w:tc>
         <w:tc>
           <w:tcPr>
-            <w:tcW w:w="1353" w:type="pct"/>
+            <w:tcW w:w="1382" w:type="pct"/>
             <w:gridSpan w:val="5"/>
             <w:tcBorders>
               <w:bottom w:val="single" w:sz="4" w:space="0" w:color="auto"/>
@@ -4939,13 +5503,50 @@
                 <w:lang w:val="en-US"/>
               </w:rPr>
             </w:pPr>
+            <w:r>
+              <w:rPr>
+                <w:rFonts w:ascii="Times New Roman" w:hAnsi="Times New Roman" w:cs="Times New Roman"/>
+                <w:lang w:val="en-US"/>
+              </w:rPr>
+              <w:t xml:space="preserve">{{ </w:t>
+            </w:r>
+            <w:proofErr w:type="spellStart"/>
+            <w:r>
+              <w:rPr>
+                <w:rFonts w:ascii="Times New Roman" w:hAnsi="Times New Roman" w:cs="Times New Roman"/>
+                <w:lang w:val="en-US"/>
+              </w:rPr>
+              <w:t>applicant_s</w:t>
+            </w:r>
+            <w:r>
+              <w:rPr>
+                <w:rFonts w:ascii="Times New Roman" w:hAnsi="Times New Roman" w:cs="Times New Roman"/>
+                <w:lang w:val="en-US"/>
+              </w:rPr>
+              <w:t>i</w:t>
+            </w:r>
+            <w:r>
+              <w:rPr>
+                <w:rFonts w:ascii="Times New Roman" w:hAnsi="Times New Roman" w:cs="Times New Roman"/>
+                <w:lang w:val="en-US"/>
+              </w:rPr>
+              <w:t>gner</w:t>
+            </w:r>
+            <w:proofErr w:type="spellEnd"/>
+            <w:r>
+              <w:rPr>
+                <w:rFonts w:ascii="Times New Roman" w:hAnsi="Times New Roman" w:cs="Times New Roman"/>
+                <w:lang w:val="en-US"/>
+              </w:rPr>
+              <w:t xml:space="preserve"> }}</w:t>
+            </w:r>
           </w:p>
         </w:tc>
       </w:tr>
       <w:tr>
         <w:tc>
           <w:tcPr>
-            <w:tcW w:w="895" w:type="pct"/>
+            <w:tcW w:w="882" w:type="pct"/>
             <w:gridSpan w:val="5"/>
             <w:tcBorders>
               <w:top w:val="single" w:sz="4" w:space="0" w:color="auto"/>
@@ -5010,7 +5611,7 @@
         </w:tc>
         <w:tc>
           <w:tcPr>
-            <w:tcW w:w="142" w:type="pct"/>
+            <w:tcW w:w="141" w:type="pct"/>
           </w:tcPr>
           <w:p>
             <w:pPr>
@@ -5026,7 +5627,7 @@
         </w:tc>
         <w:tc>
           <w:tcPr>
-            <w:tcW w:w="1311" w:type="pct"/>
+            <w:tcW w:w="1307" w:type="pct"/>
             <w:gridSpan w:val="3"/>
             <w:tcBorders>
               <w:top w:val="single" w:sz="4" w:space="0" w:color="auto"/>
@@ -5107,7 +5708,7 @@
         </w:tc>
         <w:tc>
           <w:tcPr>
-            <w:tcW w:w="115" w:type="pct"/>
+            <w:tcW w:w="114" w:type="pct"/>
             <w:gridSpan w:val="2"/>
           </w:tcPr>
           <w:p>
@@ -5124,7 +5725,7 @@
         </w:tc>
         <w:tc>
           <w:tcPr>
-            <w:tcW w:w="1030" w:type="pct"/>
+            <w:tcW w:w="1021" w:type="pct"/>
             <w:gridSpan w:val="6"/>
             <w:tcBorders>
               <w:top w:val="single" w:sz="4" w:space="0" w:color="auto"/>
@@ -5189,7 +5790,7 @@
         </w:tc>
         <w:tc>
           <w:tcPr>
-            <w:tcW w:w="154" w:type="pct"/>
+            <w:tcW w:w="152" w:type="pct"/>
             <w:gridSpan w:val="2"/>
           </w:tcPr>
           <w:p>
@@ -5206,7 +5807,7 @@
         </w:tc>
         <w:tc>
           <w:tcPr>
-            <w:tcW w:w="1353" w:type="pct"/>
+            <w:tcW w:w="1382" w:type="pct"/>
             <w:gridSpan w:val="5"/>
             <w:tcBorders>
               <w:top w:val="single" w:sz="4" w:space="0" w:color="auto"/>
@@ -5318,7 +5919,7 @@
       <w:tr>
         <w:tc>
           <w:tcPr>
-            <w:tcW w:w="2458" w:type="pct"/>
+            <w:tcW w:w="2441" w:type="pct"/>
             <w:gridSpan w:val="10"/>
           </w:tcPr>
           <w:p>
@@ -5335,7 +5936,7 @@
         </w:tc>
         <w:tc>
           <w:tcPr>
-            <w:tcW w:w="2542" w:type="pct"/>
+            <w:tcW w:w="2559" w:type="pct"/>
             <w:gridSpan w:val="14"/>
           </w:tcPr>
           <w:p>
@@ -5354,7 +5955,7 @@
       <w:tr>
         <w:tc>
           <w:tcPr>
-            <w:tcW w:w="2458" w:type="pct"/>
+            <w:tcW w:w="2441" w:type="pct"/>
             <w:gridSpan w:val="10"/>
           </w:tcPr>
           <w:p>
@@ -5414,7 +6015,7 @@
         </w:tc>
         <w:tc>
           <w:tcPr>
-            <w:tcW w:w="2542" w:type="pct"/>
+            <w:tcW w:w="2559" w:type="pct"/>
             <w:gridSpan w:val="14"/>
           </w:tcPr>
           <w:p>
@@ -5675,6 +6276,7 @@
           <w:pPr>
             <w:pStyle w:val="a7"/>
             <w:spacing w:before="40"/>
+            <w:jc w:val="center"/>
             <w:rPr>
               <w:rFonts w:ascii="Times New Roman" w:hAnsi="Times New Roman" w:cs="Times New Roman"/>
               <w:sz w:val="20"/>
@@ -5682,6 +6284,15 @@
               <w:lang w:val="en-US"/>
             </w:rPr>
           </w:pPr>
+          <w:r>
+            <w:rPr>
+              <w:rFonts w:ascii="Times New Roman" w:hAnsi="Times New Roman" w:cs="Times New Roman"/>
+              <w:sz w:val="20"/>
+              <w:szCs w:val="20"/>
+              <w:lang w:val="en-US"/>
+            </w:rPr>
+            <w:t>{{ application }}</w:t>
+          </w:r>
         </w:p>
       </w:tc>
       <w:tc>
@@ -7033,7 +7644,7 @@
                 <v:path o:extrusionok="f" gradientshapeok="t" o:connecttype="rect"/>
                 <o:lock v:ext="edit" aspectratio="t"/>
               </v:shapetype>
-              <v:shape id="_x0000_i1025" type="#_x0000_t75" style="width:248.25pt;height:29.25pt">
+              <v:shape id="_x0000_i1025" type="#_x0000_t75" style="width:248.45pt;height:29.25pt">
                 <v:imagedata r:id="rId1" o:title="RS-Main_Corp_Block-Black-ENG_RUS"/>
               </v:shape>
             </w:pict>

</xml_diff>